<commit_message>
push code js 2
</commit_message>
<xml_diff>
--- a/Word/Map - Reduct trong JS - Làm việc với mảng nâng cao.docx
+++ b/Word/Map - Reduct trong JS - Làm việc với mảng nâng cao.docx
@@ -11810,6 +11810,2526 @@
           <w:szCs w:val="21"/>
         </w:rPr>
         <w:t>}, []);</w:t>
+      </w:r>
+    </w:p>
+    <w:p>
+      <w:pPr>
+        <w:shd w:val="clear" w:color="auto" w:fill="191A2E"/>
+        <w:spacing w:after="0" w:line="450" w:lineRule="atLeast"/>
+        <w:rPr>
+          <w:rFonts w:ascii="Consolas" w:eastAsia="Times New Roman" w:hAnsi="Consolas" w:cs="Times New Roman"/>
+          <w:color w:val="F8F8F2"/>
+          <w:sz w:val="21"/>
+          <w:szCs w:val="21"/>
+        </w:rPr>
+      </w:pPr>
+    </w:p>
+    <w:p>
+      <w:pPr>
+        <w:shd w:val="clear" w:color="auto" w:fill="191A2E"/>
+        <w:spacing w:line="450" w:lineRule="atLeast"/>
+        <w:rPr>
+          <w:rFonts w:ascii="Consolas" w:eastAsia="Times New Roman" w:hAnsi="Consolas" w:cs="Times New Roman"/>
+          <w:color w:val="F8F8F2"/>
+          <w:sz w:val="21"/>
+          <w:szCs w:val="21"/>
+        </w:rPr>
+      </w:pPr>
+      <w:r>
+        <w:rPr>
+          <w:rFonts w:ascii="Consolas" w:eastAsia="Times New Roman" w:hAnsi="Consolas" w:cs="Times New Roman"/>
+          <w:color w:val="F8F8F2"/>
+          <w:sz w:val="21"/>
+          <w:szCs w:val="21"/>
+        </w:rPr>
+        <w:lastRenderedPageBreak/>
+        <w:t xml:space="preserve">EX: </w:t>
+      </w:r>
+      <w:r>
+        <w:rPr>
+          <w:rFonts w:ascii="Consolas" w:eastAsia="Times New Roman" w:hAnsi="Consolas" w:cs="Times New Roman"/>
+          <w:color w:val="FF6BCB"/>
+          <w:sz w:val="21"/>
+          <w:szCs w:val="21"/>
+        </w:rPr>
+        <w:t>function</w:t>
+      </w:r>
+      <w:r>
+        <w:rPr>
+          <w:rFonts w:ascii="Consolas" w:eastAsia="Times New Roman" w:hAnsi="Consolas" w:cs="Times New Roman"/>
+          <w:color w:val="F8F8F2"/>
+          <w:sz w:val="21"/>
+          <w:szCs w:val="21"/>
+        </w:rPr>
+        <w:t xml:space="preserve"> </w:t>
+      </w:r>
+      <w:proofErr w:type="spellStart"/>
+      <w:r>
+        <w:rPr>
+          <w:rFonts w:ascii="Consolas" w:eastAsia="Times New Roman" w:hAnsi="Consolas" w:cs="Times New Roman"/>
+          <w:color w:val="20E3B2"/>
+          <w:sz w:val="21"/>
+          <w:szCs w:val="21"/>
+        </w:rPr>
+        <w:t>arrToObj</w:t>
+      </w:r>
+      <w:proofErr w:type="spellEnd"/>
+      <w:r>
+        <w:rPr>
+          <w:rFonts w:ascii="Consolas" w:eastAsia="Times New Roman" w:hAnsi="Consolas" w:cs="Times New Roman"/>
+          <w:color w:val="F8F8F2"/>
+          <w:sz w:val="21"/>
+          <w:szCs w:val="21"/>
+        </w:rPr>
+        <w:t>(</w:t>
+      </w:r>
+      <w:r>
+        <w:rPr>
+          <w:rFonts w:ascii="Consolas" w:eastAsia="Times New Roman" w:hAnsi="Consolas" w:cs="Times New Roman"/>
+          <w:color w:val="9A86FD"/>
+          <w:sz w:val="21"/>
+          <w:szCs w:val="21"/>
+        </w:rPr>
+        <w:t>array1</w:t>
+      </w:r>
+      <w:r>
+        <w:rPr>
+          <w:rFonts w:ascii="Consolas" w:eastAsia="Times New Roman" w:hAnsi="Consolas" w:cs="Times New Roman"/>
+          <w:color w:val="F8F8F2"/>
+          <w:sz w:val="21"/>
+          <w:szCs w:val="21"/>
+        </w:rPr>
+        <w:t>) {</w:t>
+      </w:r>
+    </w:p>
+    <w:p>
+      <w:pPr>
+        <w:shd w:val="clear" w:color="auto" w:fill="191A2E"/>
+        <w:spacing w:after="0" w:line="450" w:lineRule="atLeast"/>
+        <w:rPr>
+          <w:rFonts w:ascii="Consolas" w:eastAsia="Times New Roman" w:hAnsi="Consolas" w:cs="Times New Roman"/>
+          <w:color w:val="F8F8F2"/>
+          <w:sz w:val="21"/>
+          <w:szCs w:val="21"/>
+        </w:rPr>
+      </w:pPr>
+      <w:r>
+        <w:rPr>
+          <w:rFonts w:ascii="Consolas" w:eastAsia="Times New Roman" w:hAnsi="Consolas" w:cs="Times New Roman"/>
+          <w:color w:val="F8F8F2"/>
+          <w:sz w:val="21"/>
+          <w:szCs w:val="21"/>
+        </w:rPr>
+        <w:t xml:space="preserve">    </w:t>
+      </w:r>
+      <w:r>
+        <w:rPr>
+          <w:rFonts w:ascii="Consolas" w:eastAsia="Times New Roman" w:hAnsi="Consolas" w:cs="Times New Roman"/>
+          <w:color w:val="FF6BCB"/>
+          <w:sz w:val="21"/>
+          <w:szCs w:val="21"/>
+        </w:rPr>
+        <w:t>let</w:t>
+      </w:r>
+      <w:r>
+        <w:rPr>
+          <w:rFonts w:ascii="Consolas" w:eastAsia="Times New Roman" w:hAnsi="Consolas" w:cs="Times New Roman"/>
+          <w:color w:val="F8F8F2"/>
+          <w:sz w:val="21"/>
+          <w:szCs w:val="21"/>
+        </w:rPr>
+        <w:t xml:space="preserve"> </w:t>
+      </w:r>
+      <w:r>
+        <w:rPr>
+          <w:rFonts w:ascii="Consolas" w:eastAsia="Times New Roman" w:hAnsi="Consolas" w:cs="Times New Roman"/>
+          <w:color w:val="82AAFF"/>
+          <w:sz w:val="21"/>
+          <w:szCs w:val="21"/>
+        </w:rPr>
+        <w:t>results</w:t>
+      </w:r>
+      <w:r>
+        <w:rPr>
+          <w:rFonts w:ascii="Consolas" w:eastAsia="Times New Roman" w:hAnsi="Consolas" w:cs="Times New Roman"/>
+          <w:color w:val="F8F8F2"/>
+          <w:sz w:val="21"/>
+          <w:szCs w:val="21"/>
+        </w:rPr>
+        <w:t xml:space="preserve"> </w:t>
+      </w:r>
+      <w:r>
+        <w:rPr>
+          <w:rFonts w:ascii="Consolas" w:eastAsia="Times New Roman" w:hAnsi="Consolas" w:cs="Times New Roman"/>
+          <w:color w:val="FF6BCB"/>
+          <w:sz w:val="21"/>
+          <w:szCs w:val="21"/>
+        </w:rPr>
+        <w:t>=</w:t>
+      </w:r>
+      <w:r>
+        <w:rPr>
+          <w:rFonts w:ascii="Consolas" w:eastAsia="Times New Roman" w:hAnsi="Consolas" w:cs="Times New Roman"/>
+          <w:color w:val="F8F8F2"/>
+          <w:sz w:val="21"/>
+          <w:szCs w:val="21"/>
+        </w:rPr>
+        <w:t xml:space="preserve"> </w:t>
+      </w:r>
+      <w:r>
+        <w:rPr>
+          <w:rFonts w:ascii="Consolas" w:eastAsia="Times New Roman" w:hAnsi="Consolas" w:cs="Times New Roman"/>
+          <w:color w:val="9A86FD"/>
+          <w:sz w:val="21"/>
+          <w:szCs w:val="21"/>
+        </w:rPr>
+        <w:t>array1</w:t>
+      </w:r>
+      <w:r>
+        <w:rPr>
+          <w:rFonts w:ascii="Consolas" w:eastAsia="Times New Roman" w:hAnsi="Consolas" w:cs="Times New Roman"/>
+          <w:color w:val="F8F8F2"/>
+          <w:sz w:val="21"/>
+          <w:szCs w:val="21"/>
+        </w:rPr>
+        <w:t>.</w:t>
+      </w:r>
+      <w:r>
+        <w:rPr>
+          <w:rFonts w:ascii="Consolas" w:eastAsia="Times New Roman" w:hAnsi="Consolas" w:cs="Times New Roman"/>
+          <w:color w:val="20E3B2"/>
+          <w:sz w:val="21"/>
+          <w:szCs w:val="21"/>
+        </w:rPr>
+        <w:t>reduce</w:t>
+      </w:r>
+      <w:r>
+        <w:rPr>
+          <w:rFonts w:ascii="Consolas" w:eastAsia="Times New Roman" w:hAnsi="Consolas" w:cs="Times New Roman"/>
+          <w:color w:val="F8F8F2"/>
+          <w:sz w:val="21"/>
+          <w:szCs w:val="21"/>
+        </w:rPr>
+        <w:t>(</w:t>
+      </w:r>
+      <w:proofErr w:type="gramStart"/>
+      <w:r>
+        <w:rPr>
+          <w:rFonts w:ascii="Consolas" w:eastAsia="Times New Roman" w:hAnsi="Consolas" w:cs="Times New Roman"/>
+          <w:color w:val="FF6BCB"/>
+          <w:sz w:val="21"/>
+          <w:szCs w:val="21"/>
+        </w:rPr>
+        <w:t>function</w:t>
+      </w:r>
+      <w:r>
+        <w:rPr>
+          <w:rFonts w:ascii="Consolas" w:eastAsia="Times New Roman" w:hAnsi="Consolas" w:cs="Times New Roman"/>
+          <w:color w:val="F8F8F2"/>
+          <w:sz w:val="21"/>
+          <w:szCs w:val="21"/>
+        </w:rPr>
+        <w:t>(</w:t>
+      </w:r>
+      <w:proofErr w:type="gramEnd"/>
+      <w:r>
+        <w:rPr>
+          <w:rFonts w:ascii="Consolas" w:eastAsia="Times New Roman" w:hAnsi="Consolas" w:cs="Times New Roman"/>
+          <w:color w:val="9A86FD"/>
+          <w:sz w:val="21"/>
+          <w:szCs w:val="21"/>
+        </w:rPr>
+        <w:t>obj</w:t>
+      </w:r>
+      <w:r>
+        <w:rPr>
+          <w:rFonts w:ascii="Consolas" w:eastAsia="Times New Roman" w:hAnsi="Consolas" w:cs="Times New Roman"/>
+          <w:color w:val="F8F8F2"/>
+          <w:sz w:val="21"/>
+          <w:szCs w:val="21"/>
+        </w:rPr>
+        <w:t xml:space="preserve">, </w:t>
+      </w:r>
+      <w:r>
+        <w:rPr>
+          <w:rFonts w:ascii="Consolas" w:eastAsia="Times New Roman" w:hAnsi="Consolas" w:cs="Times New Roman"/>
+          <w:color w:val="9A86FD"/>
+          <w:sz w:val="21"/>
+          <w:szCs w:val="21"/>
+        </w:rPr>
+        <w:t>value</w:t>
+      </w:r>
+      <w:r>
+        <w:rPr>
+          <w:rFonts w:ascii="Consolas" w:eastAsia="Times New Roman" w:hAnsi="Consolas" w:cs="Times New Roman"/>
+          <w:color w:val="F8F8F2"/>
+          <w:sz w:val="21"/>
+          <w:szCs w:val="21"/>
+        </w:rPr>
+        <w:t>) {</w:t>
+      </w:r>
+    </w:p>
+    <w:p>
+      <w:pPr>
+        <w:shd w:val="clear" w:color="auto" w:fill="191A2E"/>
+        <w:spacing w:after="0" w:line="450" w:lineRule="atLeast"/>
+        <w:rPr>
+          <w:rFonts w:ascii="Consolas" w:eastAsia="Times New Roman" w:hAnsi="Consolas" w:cs="Times New Roman"/>
+          <w:color w:val="F8F8F2"/>
+          <w:sz w:val="21"/>
+          <w:szCs w:val="21"/>
+        </w:rPr>
+      </w:pPr>
+      <w:r>
+        <w:rPr>
+          <w:rFonts w:ascii="Consolas" w:eastAsia="Times New Roman" w:hAnsi="Consolas" w:cs="Times New Roman"/>
+          <w:color w:val="F8F8F2"/>
+          <w:sz w:val="21"/>
+          <w:szCs w:val="21"/>
+        </w:rPr>
+        <w:t xml:space="preserve">        </w:t>
+      </w:r>
+      <w:r>
+        <w:rPr>
+          <w:rFonts w:ascii="Consolas" w:eastAsia="Times New Roman" w:hAnsi="Consolas" w:cs="Times New Roman"/>
+          <w:color w:val="9A86FD"/>
+          <w:sz w:val="21"/>
+          <w:szCs w:val="21"/>
+        </w:rPr>
+        <w:t>obj</w:t>
+      </w:r>
+      <w:r>
+        <w:rPr>
+          <w:rFonts w:ascii="Consolas" w:eastAsia="Times New Roman" w:hAnsi="Consolas" w:cs="Times New Roman"/>
+          <w:color w:val="F8F8F2"/>
+          <w:sz w:val="21"/>
+          <w:szCs w:val="21"/>
+        </w:rPr>
+        <w:t>[</w:t>
+      </w:r>
+      <w:proofErr w:type="gramStart"/>
+      <w:r>
+        <w:rPr>
+          <w:rFonts w:ascii="Consolas" w:eastAsia="Times New Roman" w:hAnsi="Consolas" w:cs="Times New Roman"/>
+          <w:color w:val="9A86FD"/>
+          <w:sz w:val="21"/>
+          <w:szCs w:val="21"/>
+        </w:rPr>
+        <w:t>value</w:t>
+      </w:r>
+      <w:r>
+        <w:rPr>
+          <w:rFonts w:ascii="Consolas" w:eastAsia="Times New Roman" w:hAnsi="Consolas" w:cs="Times New Roman"/>
+          <w:color w:val="F8F8F2"/>
+          <w:sz w:val="21"/>
+          <w:szCs w:val="21"/>
+        </w:rPr>
+        <w:t>[</w:t>
+      </w:r>
+      <w:proofErr w:type="gramEnd"/>
+      <w:r>
+        <w:rPr>
+          <w:rFonts w:ascii="Consolas" w:eastAsia="Times New Roman" w:hAnsi="Consolas" w:cs="Times New Roman"/>
+          <w:color w:val="9A86FD"/>
+          <w:sz w:val="21"/>
+          <w:szCs w:val="21"/>
+        </w:rPr>
+        <w:t>0</w:t>
+      </w:r>
+      <w:r>
+        <w:rPr>
+          <w:rFonts w:ascii="Consolas" w:eastAsia="Times New Roman" w:hAnsi="Consolas" w:cs="Times New Roman"/>
+          <w:color w:val="F8F8F2"/>
+          <w:sz w:val="21"/>
+          <w:szCs w:val="21"/>
+        </w:rPr>
+        <w:t xml:space="preserve">]] </w:t>
+      </w:r>
+      <w:r>
+        <w:rPr>
+          <w:rFonts w:ascii="Consolas" w:eastAsia="Times New Roman" w:hAnsi="Consolas" w:cs="Times New Roman"/>
+          <w:color w:val="FF6BCB"/>
+          <w:sz w:val="21"/>
+          <w:szCs w:val="21"/>
+        </w:rPr>
+        <w:t>=</w:t>
+      </w:r>
+      <w:r>
+        <w:rPr>
+          <w:rFonts w:ascii="Consolas" w:eastAsia="Times New Roman" w:hAnsi="Consolas" w:cs="Times New Roman"/>
+          <w:color w:val="F8F8F2"/>
+          <w:sz w:val="21"/>
+          <w:szCs w:val="21"/>
+        </w:rPr>
+        <w:t xml:space="preserve"> </w:t>
+      </w:r>
+      <w:r>
+        <w:rPr>
+          <w:rFonts w:ascii="Consolas" w:eastAsia="Times New Roman" w:hAnsi="Consolas" w:cs="Times New Roman"/>
+          <w:color w:val="9A86FD"/>
+          <w:sz w:val="21"/>
+          <w:szCs w:val="21"/>
+        </w:rPr>
+        <w:t>value</w:t>
+      </w:r>
+      <w:r>
+        <w:rPr>
+          <w:rFonts w:ascii="Consolas" w:eastAsia="Times New Roman" w:hAnsi="Consolas" w:cs="Times New Roman"/>
+          <w:color w:val="F8F8F2"/>
+          <w:sz w:val="21"/>
+          <w:szCs w:val="21"/>
+        </w:rPr>
+        <w:t>[</w:t>
+      </w:r>
+      <w:r>
+        <w:rPr>
+          <w:rFonts w:ascii="Consolas" w:eastAsia="Times New Roman" w:hAnsi="Consolas" w:cs="Times New Roman"/>
+          <w:color w:val="9A86FD"/>
+          <w:sz w:val="21"/>
+          <w:szCs w:val="21"/>
+        </w:rPr>
+        <w:t>1</w:t>
+      </w:r>
+      <w:r>
+        <w:rPr>
+          <w:rFonts w:ascii="Consolas" w:eastAsia="Times New Roman" w:hAnsi="Consolas" w:cs="Times New Roman"/>
+          <w:color w:val="F8F8F2"/>
+          <w:sz w:val="21"/>
+          <w:szCs w:val="21"/>
+        </w:rPr>
+        <w:t>];</w:t>
+      </w:r>
+    </w:p>
+    <w:p>
+      <w:pPr>
+        <w:shd w:val="clear" w:color="auto" w:fill="191A2E"/>
+        <w:spacing w:after="0" w:line="450" w:lineRule="atLeast"/>
+        <w:rPr>
+          <w:rFonts w:ascii="Consolas" w:eastAsia="Times New Roman" w:hAnsi="Consolas" w:cs="Times New Roman"/>
+          <w:color w:val="F8F8F2"/>
+          <w:sz w:val="21"/>
+          <w:szCs w:val="21"/>
+        </w:rPr>
+      </w:pPr>
+      <w:r>
+        <w:rPr>
+          <w:rFonts w:ascii="Consolas" w:eastAsia="Times New Roman" w:hAnsi="Consolas" w:cs="Times New Roman"/>
+          <w:color w:val="F8F8F2"/>
+          <w:sz w:val="21"/>
+          <w:szCs w:val="21"/>
+        </w:rPr>
+        <w:t xml:space="preserve">        </w:t>
+      </w:r>
+      <w:r>
+        <w:rPr>
+          <w:rFonts w:ascii="Consolas" w:eastAsia="Times New Roman" w:hAnsi="Consolas" w:cs="Times New Roman"/>
+          <w:color w:val="FF6BCB"/>
+          <w:sz w:val="21"/>
+          <w:szCs w:val="21"/>
+        </w:rPr>
+        <w:t>return</w:t>
+      </w:r>
+      <w:r>
+        <w:rPr>
+          <w:rFonts w:ascii="Consolas" w:eastAsia="Times New Roman" w:hAnsi="Consolas" w:cs="Times New Roman"/>
+          <w:color w:val="F8F8F2"/>
+          <w:sz w:val="21"/>
+          <w:szCs w:val="21"/>
+        </w:rPr>
+        <w:t xml:space="preserve"> </w:t>
+      </w:r>
+      <w:r>
+        <w:rPr>
+          <w:rFonts w:ascii="Consolas" w:eastAsia="Times New Roman" w:hAnsi="Consolas" w:cs="Times New Roman"/>
+          <w:color w:val="9A86FD"/>
+          <w:sz w:val="21"/>
+          <w:szCs w:val="21"/>
+        </w:rPr>
+        <w:t>obj</w:t>
+      </w:r>
+      <w:r>
+        <w:rPr>
+          <w:rFonts w:ascii="Consolas" w:eastAsia="Times New Roman" w:hAnsi="Consolas" w:cs="Times New Roman"/>
+          <w:color w:val="F8F8F2"/>
+          <w:sz w:val="21"/>
+          <w:szCs w:val="21"/>
+        </w:rPr>
+        <w:t>;</w:t>
+      </w:r>
+    </w:p>
+    <w:p>
+      <w:pPr>
+        <w:shd w:val="clear" w:color="auto" w:fill="191A2E"/>
+        <w:spacing w:after="0" w:line="450" w:lineRule="atLeast"/>
+        <w:rPr>
+          <w:rFonts w:ascii="Consolas" w:eastAsia="Times New Roman" w:hAnsi="Consolas" w:cs="Times New Roman"/>
+          <w:color w:val="F8F8F2"/>
+          <w:sz w:val="21"/>
+          <w:szCs w:val="21"/>
+        </w:rPr>
+      </w:pPr>
+      <w:r>
+        <w:rPr>
+          <w:rFonts w:ascii="Consolas" w:eastAsia="Times New Roman" w:hAnsi="Consolas" w:cs="Times New Roman"/>
+          <w:color w:val="F8F8F2"/>
+          <w:sz w:val="21"/>
+          <w:szCs w:val="21"/>
+        </w:rPr>
+        <w:t>    }, {});</w:t>
+      </w:r>
+    </w:p>
+    <w:p>
+      <w:pPr>
+        <w:shd w:val="clear" w:color="auto" w:fill="191A2E"/>
+        <w:spacing w:after="0" w:line="450" w:lineRule="atLeast"/>
+        <w:rPr>
+          <w:rFonts w:ascii="Consolas" w:eastAsia="Times New Roman" w:hAnsi="Consolas" w:cs="Times New Roman"/>
+          <w:color w:val="F8F8F2"/>
+          <w:sz w:val="21"/>
+          <w:szCs w:val="21"/>
+        </w:rPr>
+      </w:pPr>
+      <w:r>
+        <w:rPr>
+          <w:rFonts w:ascii="Consolas" w:eastAsia="Times New Roman" w:hAnsi="Consolas" w:cs="Times New Roman"/>
+          <w:color w:val="F8F8F2"/>
+          <w:sz w:val="21"/>
+          <w:szCs w:val="21"/>
+        </w:rPr>
+        <w:t xml:space="preserve">    </w:t>
+      </w:r>
+      <w:r>
+        <w:rPr>
+          <w:rFonts w:ascii="Consolas" w:eastAsia="Times New Roman" w:hAnsi="Consolas" w:cs="Times New Roman"/>
+          <w:color w:val="FF6BCB"/>
+          <w:sz w:val="21"/>
+          <w:szCs w:val="21"/>
+        </w:rPr>
+        <w:t>return</w:t>
+      </w:r>
+      <w:r>
+        <w:rPr>
+          <w:rFonts w:ascii="Consolas" w:eastAsia="Times New Roman" w:hAnsi="Consolas" w:cs="Times New Roman"/>
+          <w:color w:val="F8F8F2"/>
+          <w:sz w:val="21"/>
+          <w:szCs w:val="21"/>
+        </w:rPr>
+        <w:t xml:space="preserve"> </w:t>
+      </w:r>
+      <w:r>
+        <w:rPr>
+          <w:rFonts w:ascii="Consolas" w:eastAsia="Times New Roman" w:hAnsi="Consolas" w:cs="Times New Roman"/>
+          <w:color w:val="82AAFF"/>
+          <w:sz w:val="21"/>
+          <w:szCs w:val="21"/>
+        </w:rPr>
+        <w:t>results</w:t>
+      </w:r>
+      <w:r>
+        <w:rPr>
+          <w:rFonts w:ascii="Consolas" w:eastAsia="Times New Roman" w:hAnsi="Consolas" w:cs="Times New Roman"/>
+          <w:color w:val="F8F8F2"/>
+          <w:sz w:val="21"/>
+          <w:szCs w:val="21"/>
+        </w:rPr>
+        <w:t>;</w:t>
+      </w:r>
+    </w:p>
+    <w:p>
+      <w:pPr>
+        <w:shd w:val="clear" w:color="auto" w:fill="191A2E"/>
+        <w:spacing w:after="0" w:line="450" w:lineRule="atLeast"/>
+        <w:rPr>
+          <w:rFonts w:ascii="Consolas" w:eastAsia="Times New Roman" w:hAnsi="Consolas" w:cs="Times New Roman"/>
+          <w:color w:val="F8F8F2"/>
+          <w:sz w:val="21"/>
+          <w:szCs w:val="21"/>
+        </w:rPr>
+      </w:pPr>
+      <w:r>
+        <w:rPr>
+          <w:rFonts w:ascii="Consolas" w:eastAsia="Times New Roman" w:hAnsi="Consolas" w:cs="Times New Roman"/>
+          <w:color w:val="F8F8F2"/>
+          <w:sz w:val="21"/>
+          <w:szCs w:val="21"/>
+        </w:rPr>
+        <w:t>}</w:t>
+      </w:r>
+    </w:p>
+    <w:p>
+      <w:pPr>
+        <w:shd w:val="clear" w:color="auto" w:fill="191A2E"/>
+        <w:spacing w:after="0" w:line="450" w:lineRule="atLeast"/>
+        <w:rPr>
+          <w:rFonts w:ascii="Consolas" w:eastAsia="Times New Roman" w:hAnsi="Consolas" w:cs="Times New Roman"/>
+          <w:color w:val="F8F8F2"/>
+          <w:sz w:val="21"/>
+          <w:szCs w:val="21"/>
+        </w:rPr>
+      </w:pPr>
+      <w:r>
+        <w:rPr>
+          <w:rFonts w:ascii="Consolas" w:eastAsia="Times New Roman" w:hAnsi="Consolas" w:cs="Times New Roman"/>
+          <w:color w:val="FF6BCB"/>
+          <w:sz w:val="21"/>
+          <w:szCs w:val="21"/>
+        </w:rPr>
+        <w:t>var</w:t>
+      </w:r>
+      <w:r>
+        <w:rPr>
+          <w:rFonts w:ascii="Consolas" w:eastAsia="Times New Roman" w:hAnsi="Consolas" w:cs="Times New Roman"/>
+          <w:color w:val="F8F8F2"/>
+          <w:sz w:val="21"/>
+          <w:szCs w:val="21"/>
+        </w:rPr>
+        <w:t xml:space="preserve"> </w:t>
+      </w:r>
+      <w:r>
+        <w:rPr>
+          <w:rFonts w:ascii="Consolas" w:eastAsia="Times New Roman" w:hAnsi="Consolas" w:cs="Times New Roman"/>
+          <w:color w:val="82AAFF"/>
+          <w:sz w:val="21"/>
+          <w:szCs w:val="21"/>
+        </w:rPr>
+        <w:t>array</w:t>
+      </w:r>
+      <w:r>
+        <w:rPr>
+          <w:rFonts w:ascii="Consolas" w:eastAsia="Times New Roman" w:hAnsi="Consolas" w:cs="Times New Roman"/>
+          <w:color w:val="FF6BCB"/>
+          <w:sz w:val="21"/>
+          <w:szCs w:val="21"/>
+        </w:rPr>
+        <w:t>=</w:t>
+      </w:r>
+      <w:r>
+        <w:rPr>
+          <w:rFonts w:ascii="Consolas" w:eastAsia="Times New Roman" w:hAnsi="Consolas" w:cs="Times New Roman"/>
+          <w:color w:val="F8F8F2"/>
+          <w:sz w:val="21"/>
+          <w:szCs w:val="21"/>
+        </w:rPr>
+        <w:t xml:space="preserve"> [</w:t>
+      </w:r>
+    </w:p>
+    <w:p>
+      <w:pPr>
+        <w:shd w:val="clear" w:color="auto" w:fill="191A2E"/>
+        <w:spacing w:after="0" w:line="450" w:lineRule="atLeast"/>
+        <w:rPr>
+          <w:rFonts w:ascii="Consolas" w:eastAsia="Times New Roman" w:hAnsi="Consolas" w:cs="Times New Roman"/>
+          <w:color w:val="F8F8F2"/>
+          <w:sz w:val="21"/>
+          <w:szCs w:val="21"/>
+        </w:rPr>
+      </w:pPr>
+      <w:r>
+        <w:rPr>
+          <w:rFonts w:ascii="Consolas" w:eastAsia="Times New Roman" w:hAnsi="Consolas" w:cs="Times New Roman"/>
+          <w:color w:val="F8F8F2"/>
+          <w:sz w:val="21"/>
+          <w:szCs w:val="21"/>
+        </w:rPr>
+        <w:t>    [</w:t>
+      </w:r>
+      <w:r>
+        <w:rPr>
+          <w:rFonts w:ascii="Consolas" w:eastAsia="Times New Roman" w:hAnsi="Consolas" w:cs="Times New Roman"/>
+          <w:color w:val="EAC394"/>
+          <w:sz w:val="21"/>
+          <w:szCs w:val="21"/>
+        </w:rPr>
+        <w:t>'name'</w:t>
+      </w:r>
+      <w:r>
+        <w:rPr>
+          <w:rFonts w:ascii="Consolas" w:eastAsia="Times New Roman" w:hAnsi="Consolas" w:cs="Times New Roman"/>
+          <w:color w:val="F8F8F2"/>
+          <w:sz w:val="21"/>
+          <w:szCs w:val="21"/>
+        </w:rPr>
+        <w:t xml:space="preserve">, </w:t>
+      </w:r>
+      <w:r>
+        <w:rPr>
+          <w:rFonts w:ascii="Consolas" w:eastAsia="Times New Roman" w:hAnsi="Consolas" w:cs="Times New Roman"/>
+          <w:color w:val="EAC394"/>
+          <w:sz w:val="21"/>
+          <w:szCs w:val="21"/>
+        </w:rPr>
+        <w:t>'</w:t>
+      </w:r>
+      <w:proofErr w:type="spellStart"/>
+      <w:r>
+        <w:rPr>
+          <w:rFonts w:ascii="Consolas" w:eastAsia="Times New Roman" w:hAnsi="Consolas" w:cs="Times New Roman"/>
+          <w:color w:val="EAC394"/>
+          <w:sz w:val="21"/>
+          <w:szCs w:val="21"/>
+        </w:rPr>
+        <w:t>Sơn</w:t>
+      </w:r>
+      <w:proofErr w:type="spellEnd"/>
+      <w:r>
+        <w:rPr>
+          <w:rFonts w:ascii="Consolas" w:eastAsia="Times New Roman" w:hAnsi="Consolas" w:cs="Times New Roman"/>
+          <w:color w:val="EAC394"/>
+          <w:sz w:val="21"/>
+          <w:szCs w:val="21"/>
+        </w:rPr>
+        <w:t xml:space="preserve"> </w:t>
+      </w:r>
+      <w:proofErr w:type="spellStart"/>
+      <w:r>
+        <w:rPr>
+          <w:rFonts w:ascii="Consolas" w:eastAsia="Times New Roman" w:hAnsi="Consolas" w:cs="Times New Roman"/>
+          <w:color w:val="EAC394"/>
+          <w:sz w:val="21"/>
+          <w:szCs w:val="21"/>
+        </w:rPr>
+        <w:t>Đặng</w:t>
+      </w:r>
+      <w:proofErr w:type="spellEnd"/>
+      <w:r>
+        <w:rPr>
+          <w:rFonts w:ascii="Consolas" w:eastAsia="Times New Roman" w:hAnsi="Consolas" w:cs="Times New Roman"/>
+          <w:color w:val="EAC394"/>
+          <w:sz w:val="21"/>
+          <w:szCs w:val="21"/>
+        </w:rPr>
+        <w:t>'</w:t>
+      </w:r>
+      <w:r>
+        <w:rPr>
+          <w:rFonts w:ascii="Consolas" w:eastAsia="Times New Roman" w:hAnsi="Consolas" w:cs="Times New Roman"/>
+          <w:color w:val="F8F8F2"/>
+          <w:sz w:val="21"/>
+          <w:szCs w:val="21"/>
+        </w:rPr>
+        <w:t>],</w:t>
+      </w:r>
+    </w:p>
+    <w:p>
+      <w:pPr>
+        <w:shd w:val="clear" w:color="auto" w:fill="191A2E"/>
+        <w:spacing w:after="0" w:line="450" w:lineRule="atLeast"/>
+        <w:rPr>
+          <w:rFonts w:ascii="Consolas" w:eastAsia="Times New Roman" w:hAnsi="Consolas" w:cs="Times New Roman"/>
+          <w:color w:val="F8F8F2"/>
+          <w:sz w:val="21"/>
+          <w:szCs w:val="21"/>
+        </w:rPr>
+      </w:pPr>
+      <w:r>
+        <w:rPr>
+          <w:rFonts w:ascii="Consolas" w:eastAsia="Times New Roman" w:hAnsi="Consolas" w:cs="Times New Roman"/>
+          <w:color w:val="F8F8F2"/>
+          <w:sz w:val="21"/>
+          <w:szCs w:val="21"/>
+        </w:rPr>
+        <w:t>    [</w:t>
+      </w:r>
+      <w:r>
+        <w:rPr>
+          <w:rFonts w:ascii="Consolas" w:eastAsia="Times New Roman" w:hAnsi="Consolas" w:cs="Times New Roman"/>
+          <w:color w:val="EAC394"/>
+          <w:sz w:val="21"/>
+          <w:szCs w:val="21"/>
+        </w:rPr>
+        <w:t>'age'</w:t>
+      </w:r>
+      <w:r>
+        <w:rPr>
+          <w:rFonts w:ascii="Consolas" w:eastAsia="Times New Roman" w:hAnsi="Consolas" w:cs="Times New Roman"/>
+          <w:color w:val="F8F8F2"/>
+          <w:sz w:val="21"/>
+          <w:szCs w:val="21"/>
+        </w:rPr>
+        <w:t xml:space="preserve">, </w:t>
+      </w:r>
+      <w:r>
+        <w:rPr>
+          <w:rFonts w:ascii="Consolas" w:eastAsia="Times New Roman" w:hAnsi="Consolas" w:cs="Times New Roman"/>
+          <w:color w:val="9A86FD"/>
+          <w:sz w:val="21"/>
+          <w:szCs w:val="21"/>
+        </w:rPr>
+        <w:t>18</w:t>
+      </w:r>
+      <w:r>
+        <w:rPr>
+          <w:rFonts w:ascii="Consolas" w:eastAsia="Times New Roman" w:hAnsi="Consolas" w:cs="Times New Roman"/>
+          <w:color w:val="F8F8F2"/>
+          <w:sz w:val="21"/>
+          <w:szCs w:val="21"/>
+        </w:rPr>
+        <w:t>],</w:t>
+      </w:r>
+    </w:p>
+    <w:p>
+      <w:pPr>
+        <w:shd w:val="clear" w:color="auto" w:fill="191A2E"/>
+        <w:spacing w:after="0" w:line="450" w:lineRule="atLeast"/>
+        <w:rPr>
+          <w:rFonts w:ascii="Consolas" w:eastAsia="Times New Roman" w:hAnsi="Consolas" w:cs="Times New Roman"/>
+          <w:color w:val="F8F8F2"/>
+          <w:sz w:val="21"/>
+          <w:szCs w:val="21"/>
+        </w:rPr>
+      </w:pPr>
+      <w:r>
+        <w:rPr>
+          <w:rFonts w:ascii="Consolas" w:eastAsia="Times New Roman" w:hAnsi="Consolas" w:cs="Times New Roman"/>
+          <w:color w:val="F8F8F2"/>
+          <w:sz w:val="21"/>
+          <w:szCs w:val="21"/>
+        </w:rPr>
+        <w:t xml:space="preserve">]; </w:t>
+      </w:r>
+      <w:r>
+        <w:rPr>
+          <w:rFonts w:ascii="Consolas" w:eastAsia="Times New Roman" w:hAnsi="Consolas" w:cs="Times New Roman"/>
+          <w:color w:val="9A86FD"/>
+          <w:sz w:val="21"/>
+          <w:szCs w:val="21"/>
+        </w:rPr>
+        <w:t>console</w:t>
+      </w:r>
+      <w:r>
+        <w:rPr>
+          <w:rFonts w:ascii="Consolas" w:eastAsia="Times New Roman" w:hAnsi="Consolas" w:cs="Times New Roman"/>
+          <w:color w:val="F8F8F2"/>
+          <w:sz w:val="21"/>
+          <w:szCs w:val="21"/>
+        </w:rPr>
+        <w:t>.</w:t>
+      </w:r>
+      <w:r>
+        <w:rPr>
+          <w:rFonts w:ascii="Consolas" w:eastAsia="Times New Roman" w:hAnsi="Consolas" w:cs="Times New Roman"/>
+          <w:color w:val="20E3B2"/>
+          <w:sz w:val="21"/>
+          <w:szCs w:val="21"/>
+        </w:rPr>
+        <w:t>log</w:t>
+      </w:r>
+      <w:r>
+        <w:rPr>
+          <w:rFonts w:ascii="Consolas" w:eastAsia="Times New Roman" w:hAnsi="Consolas" w:cs="Times New Roman"/>
+          <w:color w:val="F8F8F2"/>
+          <w:sz w:val="21"/>
+          <w:szCs w:val="21"/>
+        </w:rPr>
+        <w:t>(</w:t>
+      </w:r>
+      <w:proofErr w:type="spellStart"/>
+      <w:r>
+        <w:rPr>
+          <w:rFonts w:ascii="Consolas" w:eastAsia="Times New Roman" w:hAnsi="Consolas" w:cs="Times New Roman"/>
+          <w:color w:val="20E3B2"/>
+          <w:sz w:val="21"/>
+          <w:szCs w:val="21"/>
+        </w:rPr>
+        <w:t>arrToObj</w:t>
+      </w:r>
+      <w:proofErr w:type="spellEnd"/>
+      <w:r>
+        <w:rPr>
+          <w:rFonts w:ascii="Consolas" w:eastAsia="Times New Roman" w:hAnsi="Consolas" w:cs="Times New Roman"/>
+          <w:color w:val="F8F8F2"/>
+          <w:sz w:val="21"/>
+          <w:szCs w:val="21"/>
+        </w:rPr>
+        <w:t>(</w:t>
+      </w:r>
+      <w:r>
+        <w:rPr>
+          <w:rFonts w:ascii="Consolas" w:eastAsia="Times New Roman" w:hAnsi="Consolas" w:cs="Times New Roman"/>
+          <w:color w:val="82AAFF"/>
+          <w:sz w:val="21"/>
+          <w:szCs w:val="21"/>
+        </w:rPr>
+        <w:t>array</w:t>
+      </w:r>
+      <w:r>
+        <w:rPr>
+          <w:rFonts w:ascii="Consolas" w:eastAsia="Times New Roman" w:hAnsi="Consolas" w:cs="Times New Roman"/>
+          <w:color w:val="F8F8F2"/>
+          <w:sz w:val="21"/>
+          <w:szCs w:val="21"/>
+        </w:rPr>
+        <w:t xml:space="preserve">)); </w:t>
+      </w:r>
+      <w:r>
+        <w:rPr>
+          <w:rFonts w:ascii="Consolas" w:eastAsia="Times New Roman" w:hAnsi="Consolas" w:cs="Times New Roman"/>
+          <w:color w:val="7F848E"/>
+          <w:sz w:val="21"/>
+          <w:szCs w:val="21"/>
+        </w:rPr>
+        <w:t xml:space="preserve">// </w:t>
+      </w:r>
+      <w:proofErr w:type="gramStart"/>
+      <w:r>
+        <w:rPr>
+          <w:rFonts w:ascii="Consolas" w:eastAsia="Times New Roman" w:hAnsi="Consolas" w:cs="Times New Roman"/>
+          <w:color w:val="7F848E"/>
+          <w:sz w:val="21"/>
+          <w:szCs w:val="21"/>
+        </w:rPr>
+        <w:t>{ name</w:t>
+      </w:r>
+      <w:proofErr w:type="gramEnd"/>
+      <w:r>
+        <w:rPr>
+          <w:rFonts w:ascii="Consolas" w:eastAsia="Times New Roman" w:hAnsi="Consolas" w:cs="Times New Roman"/>
+          <w:color w:val="7F848E"/>
+          <w:sz w:val="21"/>
+          <w:szCs w:val="21"/>
+        </w:rPr>
+        <w:t>: '</w:t>
+      </w:r>
+      <w:proofErr w:type="spellStart"/>
+      <w:r>
+        <w:rPr>
+          <w:rFonts w:ascii="Consolas" w:eastAsia="Times New Roman" w:hAnsi="Consolas" w:cs="Times New Roman"/>
+          <w:color w:val="7F848E"/>
+          <w:sz w:val="21"/>
+          <w:szCs w:val="21"/>
+        </w:rPr>
+        <w:t>Sơn</w:t>
+      </w:r>
+      <w:proofErr w:type="spellEnd"/>
+      <w:r>
+        <w:rPr>
+          <w:rFonts w:ascii="Consolas" w:eastAsia="Times New Roman" w:hAnsi="Consolas" w:cs="Times New Roman"/>
+          <w:color w:val="7F848E"/>
+          <w:sz w:val="21"/>
+          <w:szCs w:val="21"/>
+        </w:rPr>
+        <w:t xml:space="preserve"> </w:t>
+      </w:r>
+      <w:proofErr w:type="spellStart"/>
+      <w:r>
+        <w:rPr>
+          <w:rFonts w:ascii="Consolas" w:eastAsia="Times New Roman" w:hAnsi="Consolas" w:cs="Times New Roman"/>
+          <w:color w:val="7F848E"/>
+          <w:sz w:val="21"/>
+          <w:szCs w:val="21"/>
+        </w:rPr>
+        <w:t>Đặng</w:t>
+      </w:r>
+      <w:proofErr w:type="spellEnd"/>
+      <w:r>
+        <w:rPr>
+          <w:rFonts w:ascii="Consolas" w:eastAsia="Times New Roman" w:hAnsi="Consolas" w:cs="Times New Roman"/>
+          <w:color w:val="7F848E"/>
+          <w:sz w:val="21"/>
+          <w:szCs w:val="21"/>
+        </w:rPr>
+        <w:t>', age: 18 }</w:t>
+      </w:r>
+    </w:p>
+    <w:p>
+      <w:pPr>
+        <w:shd w:val="clear" w:color="auto" w:fill="191A2E"/>
+        <w:spacing w:after="0" w:line="450" w:lineRule="atLeast"/>
+        <w:rPr>
+          <w:rFonts w:ascii="Consolas" w:eastAsia="Times New Roman" w:hAnsi="Consolas" w:cs="Times New Roman"/>
+          <w:color w:val="F8F8F2"/>
+          <w:sz w:val="21"/>
+          <w:szCs w:val="21"/>
+        </w:rPr>
+      </w:pPr>
+    </w:p>
+    <w:p>
+      <w:pPr>
+        <w:rPr>
+          <w:rFonts w:ascii="Times New Roman" w:hAnsi="Times New Roman" w:cs="Times New Roman"/>
+          <w:sz w:val="28"/>
+          <w:szCs w:val="28"/>
+        </w:rPr>
+      </w:pPr>
+    </w:p>
+    <w:p>
+      <w:pPr>
+        <w:rPr>
+          <w:rFonts w:ascii="Times New Roman" w:hAnsi="Times New Roman" w:cs="Times New Roman"/>
+          <w:sz w:val="28"/>
+          <w:szCs w:val="28"/>
+        </w:rPr>
+      </w:pPr>
+      <w:r>
+        <w:rPr>
+          <w:rFonts w:ascii="Times New Roman" w:hAnsi="Times New Roman" w:cs="Times New Roman"/>
+          <w:sz w:val="28"/>
+          <w:szCs w:val="28"/>
+        </w:rPr>
+        <w:t xml:space="preserve">+ </w:t>
+      </w:r>
+      <w:proofErr w:type="spellStart"/>
+      <w:r>
+        <w:rPr>
+          <w:rFonts w:ascii="Times New Roman" w:hAnsi="Times New Roman" w:cs="Times New Roman"/>
+          <w:sz w:val="28"/>
+          <w:szCs w:val="28"/>
+        </w:rPr>
+        <w:t>Tự</w:t>
+      </w:r>
+      <w:proofErr w:type="spellEnd"/>
+      <w:r>
+        <w:rPr>
+          <w:rFonts w:ascii="Times New Roman" w:hAnsi="Times New Roman" w:cs="Times New Roman"/>
+          <w:sz w:val="28"/>
+          <w:szCs w:val="28"/>
+        </w:rPr>
+        <w:t xml:space="preserve"> </w:t>
+      </w:r>
+      <w:proofErr w:type="spellStart"/>
+      <w:r>
+        <w:rPr>
+          <w:rFonts w:ascii="Times New Roman" w:hAnsi="Times New Roman" w:cs="Times New Roman"/>
+          <w:sz w:val="28"/>
+          <w:szCs w:val="28"/>
+        </w:rPr>
+        <w:t>tạo</w:t>
+      </w:r>
+      <w:proofErr w:type="spellEnd"/>
+      <w:r>
+        <w:rPr>
+          <w:rFonts w:ascii="Times New Roman" w:hAnsi="Times New Roman" w:cs="Times New Roman"/>
+          <w:sz w:val="28"/>
+          <w:szCs w:val="28"/>
+        </w:rPr>
+        <w:t xml:space="preserve"> </w:t>
+      </w:r>
+      <w:proofErr w:type="spellStart"/>
+      <w:r>
+        <w:rPr>
+          <w:rFonts w:ascii="Times New Roman" w:hAnsi="Times New Roman" w:cs="Times New Roman"/>
+          <w:sz w:val="28"/>
+          <w:szCs w:val="28"/>
+        </w:rPr>
+        <w:t>phương</w:t>
+      </w:r>
+      <w:proofErr w:type="spellEnd"/>
+      <w:r>
+        <w:rPr>
+          <w:rFonts w:ascii="Times New Roman" w:hAnsi="Times New Roman" w:cs="Times New Roman"/>
+          <w:sz w:val="28"/>
+          <w:szCs w:val="28"/>
+        </w:rPr>
+        <w:t xml:space="preserve"> </w:t>
+      </w:r>
+      <w:proofErr w:type="spellStart"/>
+      <w:r>
+        <w:rPr>
+          <w:rFonts w:ascii="Times New Roman" w:hAnsi="Times New Roman" w:cs="Times New Roman"/>
+          <w:sz w:val="28"/>
+          <w:szCs w:val="28"/>
+        </w:rPr>
+        <w:t>thực</w:t>
+      </w:r>
+      <w:proofErr w:type="spellEnd"/>
+      <w:r>
+        <w:rPr>
+          <w:rFonts w:ascii="Times New Roman" w:hAnsi="Times New Roman" w:cs="Times New Roman"/>
+          <w:sz w:val="28"/>
+          <w:szCs w:val="28"/>
+        </w:rPr>
+        <w:t xml:space="preserve"> Reduce </w:t>
+      </w:r>
+      <w:proofErr w:type="spellStart"/>
+      <w:r>
+        <w:rPr>
+          <w:rFonts w:ascii="Times New Roman" w:hAnsi="Times New Roman" w:cs="Times New Roman"/>
+          <w:sz w:val="28"/>
+          <w:szCs w:val="28"/>
+        </w:rPr>
+        <w:t>của</w:t>
+      </w:r>
+      <w:proofErr w:type="spellEnd"/>
+      <w:r>
+        <w:rPr>
+          <w:rFonts w:ascii="Times New Roman" w:hAnsi="Times New Roman" w:cs="Times New Roman"/>
+          <w:sz w:val="28"/>
+          <w:szCs w:val="28"/>
+        </w:rPr>
+        <w:t xml:space="preserve"> </w:t>
+      </w:r>
+      <w:proofErr w:type="spellStart"/>
+      <w:r>
+        <w:rPr>
+          <w:rFonts w:ascii="Times New Roman" w:hAnsi="Times New Roman" w:cs="Times New Roman"/>
+          <w:sz w:val="28"/>
+          <w:szCs w:val="28"/>
+        </w:rPr>
+        <w:t>riêng</w:t>
+      </w:r>
+      <w:proofErr w:type="spellEnd"/>
+    </w:p>
+    <w:p>
+      <w:pPr>
+        <w:shd w:val="clear" w:color="auto" w:fill="191A2E"/>
+        <w:spacing w:line="450" w:lineRule="atLeast"/>
+        <w:rPr>
+          <w:rFonts w:ascii="Consolas" w:eastAsia="Times New Roman" w:hAnsi="Consolas" w:cs="Times New Roman"/>
+          <w:color w:val="F8F8F2"/>
+          <w:sz w:val="21"/>
+          <w:szCs w:val="21"/>
+        </w:rPr>
+      </w:pPr>
+      <w:r>
+        <w:rPr>
+          <w:rFonts w:ascii="Times New Roman" w:hAnsi="Times New Roman" w:cs="Times New Roman"/>
+          <w:sz w:val="28"/>
+          <w:szCs w:val="28"/>
+        </w:rPr>
+        <w:t xml:space="preserve">EX: </w:t>
+      </w:r>
+      <w:proofErr w:type="gramStart"/>
+      <w:r>
+        <w:rPr>
+          <w:rFonts w:ascii="Consolas" w:eastAsia="Times New Roman" w:hAnsi="Consolas" w:cs="Times New Roman"/>
+          <w:color w:val="2CCCFF"/>
+          <w:sz w:val="21"/>
+          <w:szCs w:val="21"/>
+        </w:rPr>
+        <w:t>Array</w:t>
+      </w:r>
+      <w:r>
+        <w:rPr>
+          <w:rFonts w:ascii="Consolas" w:eastAsia="Times New Roman" w:hAnsi="Consolas" w:cs="Times New Roman"/>
+          <w:color w:val="F8F8F2"/>
+          <w:sz w:val="21"/>
+          <w:szCs w:val="21"/>
+        </w:rPr>
+        <w:t>.</w:t>
+      </w:r>
+      <w:r>
+        <w:rPr>
+          <w:rFonts w:ascii="Consolas" w:eastAsia="Times New Roman" w:hAnsi="Consolas" w:cs="Times New Roman"/>
+          <w:color w:val="9A86FD"/>
+          <w:sz w:val="21"/>
+          <w:szCs w:val="21"/>
+        </w:rPr>
+        <w:t>prototype</w:t>
+      </w:r>
+      <w:r>
+        <w:rPr>
+          <w:rFonts w:ascii="Consolas" w:eastAsia="Times New Roman" w:hAnsi="Consolas" w:cs="Times New Roman"/>
+          <w:color w:val="F8F8F2"/>
+          <w:sz w:val="21"/>
+          <w:szCs w:val="21"/>
+        </w:rPr>
+        <w:t>.</w:t>
+      </w:r>
+      <w:r>
+        <w:rPr>
+          <w:rFonts w:ascii="Consolas" w:eastAsia="Times New Roman" w:hAnsi="Consolas" w:cs="Times New Roman"/>
+          <w:color w:val="20E3B2"/>
+          <w:sz w:val="21"/>
+          <w:szCs w:val="21"/>
+        </w:rPr>
+        <w:t>reduce</w:t>
+      </w:r>
+      <w:proofErr w:type="gramEnd"/>
+      <w:r>
+        <w:rPr>
+          <w:rFonts w:ascii="Consolas" w:eastAsia="Times New Roman" w:hAnsi="Consolas" w:cs="Times New Roman"/>
+          <w:color w:val="20E3B2"/>
+          <w:sz w:val="21"/>
+          <w:szCs w:val="21"/>
+        </w:rPr>
+        <w:t>2</w:t>
+      </w:r>
+      <w:r>
+        <w:rPr>
+          <w:rFonts w:ascii="Consolas" w:eastAsia="Times New Roman" w:hAnsi="Consolas" w:cs="Times New Roman"/>
+          <w:color w:val="F8F8F2"/>
+          <w:sz w:val="21"/>
+          <w:szCs w:val="21"/>
+        </w:rPr>
+        <w:t xml:space="preserve"> </w:t>
+      </w:r>
+      <w:r>
+        <w:rPr>
+          <w:rFonts w:ascii="Consolas" w:eastAsia="Times New Roman" w:hAnsi="Consolas" w:cs="Times New Roman"/>
+          <w:color w:val="FF6BCB"/>
+          <w:sz w:val="21"/>
+          <w:szCs w:val="21"/>
+        </w:rPr>
+        <w:t>=</w:t>
+      </w:r>
+      <w:r>
+        <w:rPr>
+          <w:rFonts w:ascii="Consolas" w:eastAsia="Times New Roman" w:hAnsi="Consolas" w:cs="Times New Roman"/>
+          <w:color w:val="F8F8F2"/>
+          <w:sz w:val="21"/>
+          <w:szCs w:val="21"/>
+        </w:rPr>
+        <w:t xml:space="preserve"> </w:t>
+      </w:r>
+      <w:r>
+        <w:rPr>
+          <w:rFonts w:ascii="Consolas" w:eastAsia="Times New Roman" w:hAnsi="Consolas" w:cs="Times New Roman"/>
+          <w:color w:val="FF6BCB"/>
+          <w:sz w:val="21"/>
+          <w:szCs w:val="21"/>
+        </w:rPr>
+        <w:t>function</w:t>
+      </w:r>
+      <w:r>
+        <w:rPr>
+          <w:rFonts w:ascii="Consolas" w:eastAsia="Times New Roman" w:hAnsi="Consolas" w:cs="Times New Roman"/>
+          <w:color w:val="F8F8F2"/>
+          <w:sz w:val="21"/>
+          <w:szCs w:val="21"/>
+        </w:rPr>
+        <w:t>(</w:t>
+      </w:r>
+      <w:r>
+        <w:rPr>
+          <w:rFonts w:ascii="Consolas" w:eastAsia="Times New Roman" w:hAnsi="Consolas" w:cs="Times New Roman"/>
+          <w:color w:val="9A86FD"/>
+          <w:sz w:val="21"/>
+          <w:szCs w:val="21"/>
+        </w:rPr>
+        <w:t>callback</w:t>
+      </w:r>
+      <w:r>
+        <w:rPr>
+          <w:rFonts w:ascii="Consolas" w:eastAsia="Times New Roman" w:hAnsi="Consolas" w:cs="Times New Roman"/>
+          <w:color w:val="F8F8F2"/>
+          <w:sz w:val="21"/>
+          <w:szCs w:val="21"/>
+        </w:rPr>
+        <w:t xml:space="preserve">, </w:t>
+      </w:r>
+      <w:r>
+        <w:rPr>
+          <w:rFonts w:ascii="Consolas" w:eastAsia="Times New Roman" w:hAnsi="Consolas" w:cs="Times New Roman"/>
+          <w:color w:val="9A86FD"/>
+          <w:sz w:val="21"/>
+          <w:szCs w:val="21"/>
+        </w:rPr>
+        <w:t>result</w:t>
+      </w:r>
+      <w:r>
+        <w:rPr>
+          <w:rFonts w:ascii="Consolas" w:eastAsia="Times New Roman" w:hAnsi="Consolas" w:cs="Times New Roman"/>
+          <w:color w:val="F8F8F2"/>
+          <w:sz w:val="21"/>
+          <w:szCs w:val="21"/>
+        </w:rPr>
+        <w:t>) {</w:t>
+      </w:r>
+    </w:p>
+    <w:p>
+      <w:pPr>
+        <w:shd w:val="clear" w:color="auto" w:fill="191A2E"/>
+        <w:spacing w:after="0" w:line="450" w:lineRule="atLeast"/>
+        <w:rPr>
+          <w:rFonts w:ascii="Consolas" w:eastAsia="Times New Roman" w:hAnsi="Consolas" w:cs="Times New Roman"/>
+          <w:color w:val="F8F8F2"/>
+          <w:sz w:val="21"/>
+          <w:szCs w:val="21"/>
+        </w:rPr>
+      </w:pPr>
+      <w:r>
+        <w:rPr>
+          <w:rFonts w:ascii="Consolas" w:eastAsia="Times New Roman" w:hAnsi="Consolas" w:cs="Times New Roman"/>
+          <w:color w:val="F8F8F2"/>
+          <w:sz w:val="21"/>
+          <w:szCs w:val="21"/>
+        </w:rPr>
+        <w:t xml:space="preserve">    </w:t>
+      </w:r>
+      <w:r>
+        <w:rPr>
+          <w:rFonts w:ascii="Consolas" w:eastAsia="Times New Roman" w:hAnsi="Consolas" w:cs="Times New Roman"/>
+          <w:color w:val="FF6BCB"/>
+          <w:sz w:val="21"/>
+          <w:szCs w:val="21"/>
+        </w:rPr>
+        <w:t>let</w:t>
+      </w:r>
+      <w:r>
+        <w:rPr>
+          <w:rFonts w:ascii="Consolas" w:eastAsia="Times New Roman" w:hAnsi="Consolas" w:cs="Times New Roman"/>
+          <w:color w:val="F8F8F2"/>
+          <w:sz w:val="21"/>
+          <w:szCs w:val="21"/>
+        </w:rPr>
+        <w:t xml:space="preserve"> </w:t>
+      </w:r>
+      <w:proofErr w:type="spellStart"/>
+      <w:r>
+        <w:rPr>
+          <w:rFonts w:ascii="Consolas" w:eastAsia="Times New Roman" w:hAnsi="Consolas" w:cs="Times New Roman"/>
+          <w:color w:val="82AAFF"/>
+          <w:sz w:val="21"/>
+          <w:szCs w:val="21"/>
+        </w:rPr>
+        <w:t>i</w:t>
+      </w:r>
+      <w:proofErr w:type="spellEnd"/>
+      <w:r>
+        <w:rPr>
+          <w:rFonts w:ascii="Consolas" w:eastAsia="Times New Roman" w:hAnsi="Consolas" w:cs="Times New Roman"/>
+          <w:color w:val="FF6BCB"/>
+          <w:sz w:val="21"/>
+          <w:szCs w:val="21"/>
+        </w:rPr>
+        <w:t>=</w:t>
+      </w:r>
+      <w:r>
+        <w:rPr>
+          <w:rFonts w:ascii="Consolas" w:eastAsia="Times New Roman" w:hAnsi="Consolas" w:cs="Times New Roman"/>
+          <w:color w:val="9A86FD"/>
+          <w:sz w:val="21"/>
+          <w:szCs w:val="21"/>
+        </w:rPr>
+        <w:t>0</w:t>
+      </w:r>
+      <w:r>
+        <w:rPr>
+          <w:rFonts w:ascii="Consolas" w:eastAsia="Times New Roman" w:hAnsi="Consolas" w:cs="Times New Roman"/>
+          <w:color w:val="F8F8F2"/>
+          <w:sz w:val="21"/>
+          <w:szCs w:val="21"/>
+        </w:rPr>
+        <w:t>;</w:t>
+      </w:r>
+    </w:p>
+    <w:p>
+      <w:pPr>
+        <w:shd w:val="clear" w:color="auto" w:fill="191A2E"/>
+        <w:spacing w:after="0" w:line="450" w:lineRule="atLeast"/>
+        <w:rPr>
+          <w:rFonts w:ascii="Consolas" w:eastAsia="Times New Roman" w:hAnsi="Consolas" w:cs="Times New Roman"/>
+          <w:color w:val="F8F8F2"/>
+          <w:sz w:val="21"/>
+          <w:szCs w:val="21"/>
+        </w:rPr>
+      </w:pPr>
+      <w:r>
+        <w:rPr>
+          <w:rFonts w:ascii="Consolas" w:eastAsia="Times New Roman" w:hAnsi="Consolas" w:cs="Times New Roman"/>
+          <w:color w:val="F8F8F2"/>
+          <w:sz w:val="21"/>
+          <w:szCs w:val="21"/>
+        </w:rPr>
+        <w:t xml:space="preserve">    </w:t>
+      </w:r>
+      <w:proofErr w:type="gramStart"/>
+      <w:r>
+        <w:rPr>
+          <w:rFonts w:ascii="Consolas" w:eastAsia="Times New Roman" w:hAnsi="Consolas" w:cs="Times New Roman"/>
+          <w:color w:val="FF6BCB"/>
+          <w:sz w:val="21"/>
+          <w:szCs w:val="21"/>
+        </w:rPr>
+        <w:t>if</w:t>
+      </w:r>
+      <w:r>
+        <w:rPr>
+          <w:rFonts w:ascii="Consolas" w:eastAsia="Times New Roman" w:hAnsi="Consolas" w:cs="Times New Roman"/>
+          <w:color w:val="F8F8F2"/>
+          <w:sz w:val="21"/>
+          <w:szCs w:val="21"/>
+        </w:rPr>
+        <w:t>(</w:t>
+      </w:r>
+      <w:proofErr w:type="spellStart"/>
+      <w:proofErr w:type="gramEnd"/>
+      <w:r>
+        <w:rPr>
+          <w:rFonts w:ascii="Consolas" w:eastAsia="Times New Roman" w:hAnsi="Consolas" w:cs="Times New Roman"/>
+          <w:i/>
+          <w:iCs/>
+          <w:color w:val="BD93F9"/>
+          <w:sz w:val="21"/>
+          <w:szCs w:val="21"/>
+        </w:rPr>
+        <w:t>arguments</w:t>
+      </w:r>
+      <w:r>
+        <w:rPr>
+          <w:rFonts w:ascii="Consolas" w:eastAsia="Times New Roman" w:hAnsi="Consolas" w:cs="Times New Roman"/>
+          <w:color w:val="F8F8F2"/>
+          <w:sz w:val="21"/>
+          <w:szCs w:val="21"/>
+        </w:rPr>
+        <w:t>.</w:t>
+      </w:r>
+      <w:r>
+        <w:rPr>
+          <w:rFonts w:ascii="Consolas" w:eastAsia="Times New Roman" w:hAnsi="Consolas" w:cs="Times New Roman"/>
+          <w:color w:val="82AAFF"/>
+          <w:sz w:val="21"/>
+          <w:szCs w:val="21"/>
+        </w:rPr>
+        <w:t>length</w:t>
+      </w:r>
+      <w:proofErr w:type="spellEnd"/>
+      <w:r>
+        <w:rPr>
+          <w:rFonts w:ascii="Consolas" w:eastAsia="Times New Roman" w:hAnsi="Consolas" w:cs="Times New Roman"/>
+          <w:color w:val="F8F8F2"/>
+          <w:sz w:val="21"/>
+          <w:szCs w:val="21"/>
+        </w:rPr>
+        <w:t xml:space="preserve"> </w:t>
+      </w:r>
+      <w:r>
+        <w:rPr>
+          <w:rFonts w:ascii="Consolas" w:eastAsia="Times New Roman" w:hAnsi="Consolas" w:cs="Times New Roman"/>
+          <w:color w:val="FF6BCB"/>
+          <w:sz w:val="21"/>
+          <w:szCs w:val="21"/>
+        </w:rPr>
+        <w:t>&lt;</w:t>
+      </w:r>
+      <w:r>
+        <w:rPr>
+          <w:rFonts w:ascii="Consolas" w:eastAsia="Times New Roman" w:hAnsi="Consolas" w:cs="Times New Roman"/>
+          <w:color w:val="F8F8F2"/>
+          <w:sz w:val="21"/>
+          <w:szCs w:val="21"/>
+        </w:rPr>
+        <w:t xml:space="preserve"> </w:t>
+      </w:r>
+      <w:r>
+        <w:rPr>
+          <w:rFonts w:ascii="Consolas" w:eastAsia="Times New Roman" w:hAnsi="Consolas" w:cs="Times New Roman"/>
+          <w:color w:val="9A86FD"/>
+          <w:sz w:val="21"/>
+          <w:szCs w:val="21"/>
+        </w:rPr>
+        <w:t>2</w:t>
+      </w:r>
+      <w:r>
+        <w:rPr>
+          <w:rFonts w:ascii="Consolas" w:eastAsia="Times New Roman" w:hAnsi="Consolas" w:cs="Times New Roman"/>
+          <w:color w:val="F8F8F2"/>
+          <w:sz w:val="21"/>
+          <w:szCs w:val="21"/>
+        </w:rPr>
+        <w:t>) {</w:t>
+      </w:r>
+    </w:p>
+    <w:p>
+      <w:pPr>
+        <w:shd w:val="clear" w:color="auto" w:fill="191A2E"/>
+        <w:spacing w:after="0" w:line="450" w:lineRule="atLeast"/>
+        <w:rPr>
+          <w:rFonts w:ascii="Consolas" w:eastAsia="Times New Roman" w:hAnsi="Consolas" w:cs="Times New Roman"/>
+          <w:color w:val="F8F8F2"/>
+          <w:sz w:val="21"/>
+          <w:szCs w:val="21"/>
+        </w:rPr>
+      </w:pPr>
+      <w:r>
+        <w:rPr>
+          <w:rFonts w:ascii="Consolas" w:eastAsia="Times New Roman" w:hAnsi="Consolas" w:cs="Times New Roman"/>
+          <w:color w:val="F8F8F2"/>
+          <w:sz w:val="21"/>
+          <w:szCs w:val="21"/>
+        </w:rPr>
+        <w:t xml:space="preserve">        </w:t>
+      </w:r>
+      <w:proofErr w:type="spellStart"/>
+      <w:r>
+        <w:rPr>
+          <w:rFonts w:ascii="Consolas" w:eastAsia="Times New Roman" w:hAnsi="Consolas" w:cs="Times New Roman"/>
+          <w:color w:val="82AAFF"/>
+          <w:sz w:val="21"/>
+          <w:szCs w:val="21"/>
+        </w:rPr>
+        <w:t>i</w:t>
+      </w:r>
+      <w:proofErr w:type="spellEnd"/>
+      <w:r>
+        <w:rPr>
+          <w:rFonts w:ascii="Consolas" w:eastAsia="Times New Roman" w:hAnsi="Consolas" w:cs="Times New Roman"/>
+          <w:color w:val="F8F8F2"/>
+          <w:sz w:val="21"/>
+          <w:szCs w:val="21"/>
+        </w:rPr>
+        <w:t xml:space="preserve"> </w:t>
+      </w:r>
+      <w:r>
+        <w:rPr>
+          <w:rFonts w:ascii="Consolas" w:eastAsia="Times New Roman" w:hAnsi="Consolas" w:cs="Times New Roman"/>
+          <w:color w:val="FF6BCB"/>
+          <w:sz w:val="21"/>
+          <w:szCs w:val="21"/>
+        </w:rPr>
+        <w:t>=</w:t>
+      </w:r>
+      <w:r>
+        <w:rPr>
+          <w:rFonts w:ascii="Consolas" w:eastAsia="Times New Roman" w:hAnsi="Consolas" w:cs="Times New Roman"/>
+          <w:color w:val="F8F8F2"/>
+          <w:sz w:val="21"/>
+          <w:szCs w:val="21"/>
+        </w:rPr>
+        <w:t xml:space="preserve"> </w:t>
+      </w:r>
+      <w:r>
+        <w:rPr>
+          <w:rFonts w:ascii="Consolas" w:eastAsia="Times New Roman" w:hAnsi="Consolas" w:cs="Times New Roman"/>
+          <w:color w:val="9A86FD"/>
+          <w:sz w:val="21"/>
+          <w:szCs w:val="21"/>
+        </w:rPr>
+        <w:t>1</w:t>
+      </w:r>
+      <w:r>
+        <w:rPr>
+          <w:rFonts w:ascii="Consolas" w:eastAsia="Times New Roman" w:hAnsi="Consolas" w:cs="Times New Roman"/>
+          <w:color w:val="F8F8F2"/>
+          <w:sz w:val="21"/>
+          <w:szCs w:val="21"/>
+        </w:rPr>
+        <w:t>;</w:t>
+      </w:r>
+    </w:p>
+    <w:p>
+      <w:pPr>
+        <w:shd w:val="clear" w:color="auto" w:fill="191A2E"/>
+        <w:spacing w:after="0" w:line="450" w:lineRule="atLeast"/>
+        <w:rPr>
+          <w:rFonts w:ascii="Consolas" w:eastAsia="Times New Roman" w:hAnsi="Consolas" w:cs="Times New Roman"/>
+          <w:color w:val="F8F8F2"/>
+          <w:sz w:val="21"/>
+          <w:szCs w:val="21"/>
+        </w:rPr>
+      </w:pPr>
+      <w:r>
+        <w:rPr>
+          <w:rFonts w:ascii="Consolas" w:eastAsia="Times New Roman" w:hAnsi="Consolas" w:cs="Times New Roman"/>
+          <w:color w:val="F8F8F2"/>
+          <w:sz w:val="21"/>
+          <w:szCs w:val="21"/>
+        </w:rPr>
+        <w:t xml:space="preserve">        </w:t>
+      </w:r>
+      <w:r>
+        <w:rPr>
+          <w:rFonts w:ascii="Consolas" w:eastAsia="Times New Roman" w:hAnsi="Consolas" w:cs="Times New Roman"/>
+          <w:color w:val="9A86FD"/>
+          <w:sz w:val="21"/>
+          <w:szCs w:val="21"/>
+        </w:rPr>
+        <w:t>result</w:t>
+      </w:r>
+      <w:r>
+        <w:rPr>
+          <w:rFonts w:ascii="Consolas" w:eastAsia="Times New Roman" w:hAnsi="Consolas" w:cs="Times New Roman"/>
+          <w:color w:val="F8F8F2"/>
+          <w:sz w:val="21"/>
+          <w:szCs w:val="21"/>
+        </w:rPr>
+        <w:t xml:space="preserve"> </w:t>
+      </w:r>
+      <w:r>
+        <w:rPr>
+          <w:rFonts w:ascii="Consolas" w:eastAsia="Times New Roman" w:hAnsi="Consolas" w:cs="Times New Roman"/>
+          <w:color w:val="FF6BCB"/>
+          <w:sz w:val="21"/>
+          <w:szCs w:val="21"/>
+        </w:rPr>
+        <w:t>=</w:t>
+      </w:r>
+      <w:r>
+        <w:rPr>
+          <w:rFonts w:ascii="Consolas" w:eastAsia="Times New Roman" w:hAnsi="Consolas" w:cs="Times New Roman"/>
+          <w:color w:val="F8F8F2"/>
+          <w:sz w:val="21"/>
+          <w:szCs w:val="21"/>
+        </w:rPr>
+        <w:t xml:space="preserve"> </w:t>
+      </w:r>
+      <w:proofErr w:type="gramStart"/>
+      <w:r>
+        <w:rPr>
+          <w:rFonts w:ascii="Consolas" w:eastAsia="Times New Roman" w:hAnsi="Consolas" w:cs="Times New Roman"/>
+          <w:i/>
+          <w:iCs/>
+          <w:color w:val="BD93F9"/>
+          <w:sz w:val="21"/>
+          <w:szCs w:val="21"/>
+        </w:rPr>
+        <w:t>this</w:t>
+      </w:r>
+      <w:r>
+        <w:rPr>
+          <w:rFonts w:ascii="Consolas" w:eastAsia="Times New Roman" w:hAnsi="Consolas" w:cs="Times New Roman"/>
+          <w:color w:val="F8F8F2"/>
+          <w:sz w:val="21"/>
+          <w:szCs w:val="21"/>
+        </w:rPr>
+        <w:t>[</w:t>
+      </w:r>
+      <w:proofErr w:type="gramEnd"/>
+      <w:r>
+        <w:rPr>
+          <w:rFonts w:ascii="Consolas" w:eastAsia="Times New Roman" w:hAnsi="Consolas" w:cs="Times New Roman"/>
+          <w:color w:val="9A86FD"/>
+          <w:sz w:val="21"/>
+          <w:szCs w:val="21"/>
+        </w:rPr>
+        <w:t>0</w:t>
+      </w:r>
+      <w:r>
+        <w:rPr>
+          <w:rFonts w:ascii="Consolas" w:eastAsia="Times New Roman" w:hAnsi="Consolas" w:cs="Times New Roman"/>
+          <w:color w:val="F8F8F2"/>
+          <w:sz w:val="21"/>
+          <w:szCs w:val="21"/>
+        </w:rPr>
+        <w:t>]</w:t>
+      </w:r>
+    </w:p>
+    <w:p>
+      <w:pPr>
+        <w:shd w:val="clear" w:color="auto" w:fill="191A2E"/>
+        <w:spacing w:after="0" w:line="450" w:lineRule="atLeast"/>
+        <w:rPr>
+          <w:rFonts w:ascii="Consolas" w:eastAsia="Times New Roman" w:hAnsi="Consolas" w:cs="Times New Roman"/>
+          <w:color w:val="F8F8F2"/>
+          <w:sz w:val="21"/>
+          <w:szCs w:val="21"/>
+        </w:rPr>
+      </w:pPr>
+      <w:r>
+        <w:rPr>
+          <w:rFonts w:ascii="Consolas" w:eastAsia="Times New Roman" w:hAnsi="Consolas" w:cs="Times New Roman"/>
+          <w:color w:val="F8F8F2"/>
+          <w:sz w:val="21"/>
+          <w:szCs w:val="21"/>
+        </w:rPr>
+        <w:t>    }</w:t>
+      </w:r>
+    </w:p>
+    <w:p>
+      <w:pPr>
+        <w:shd w:val="clear" w:color="auto" w:fill="191A2E"/>
+        <w:spacing w:after="0" w:line="450" w:lineRule="atLeast"/>
+        <w:rPr>
+          <w:rFonts w:ascii="Consolas" w:eastAsia="Times New Roman" w:hAnsi="Consolas" w:cs="Times New Roman"/>
+          <w:color w:val="F8F8F2"/>
+          <w:sz w:val="21"/>
+          <w:szCs w:val="21"/>
+        </w:rPr>
+      </w:pPr>
+      <w:r>
+        <w:rPr>
+          <w:rFonts w:ascii="Consolas" w:eastAsia="Times New Roman" w:hAnsi="Consolas" w:cs="Times New Roman"/>
+          <w:color w:val="F8F8F2"/>
+          <w:sz w:val="21"/>
+          <w:szCs w:val="21"/>
+        </w:rPr>
+        <w:t xml:space="preserve">    </w:t>
+      </w:r>
+      <w:r>
+        <w:rPr>
+          <w:rFonts w:ascii="Consolas" w:eastAsia="Times New Roman" w:hAnsi="Consolas" w:cs="Times New Roman"/>
+          <w:color w:val="FF6BCB"/>
+          <w:sz w:val="21"/>
+          <w:szCs w:val="21"/>
+        </w:rPr>
+        <w:t>for</w:t>
+      </w:r>
+      <w:proofErr w:type="gramStart"/>
+      <w:r>
+        <w:rPr>
+          <w:rFonts w:ascii="Consolas" w:eastAsia="Times New Roman" w:hAnsi="Consolas" w:cs="Times New Roman"/>
+          <w:color w:val="F8F8F2"/>
+          <w:sz w:val="21"/>
+          <w:szCs w:val="21"/>
+        </w:rPr>
+        <w:t>(;</w:t>
+      </w:r>
+      <w:proofErr w:type="spellStart"/>
+      <w:r>
+        <w:rPr>
+          <w:rFonts w:ascii="Consolas" w:eastAsia="Times New Roman" w:hAnsi="Consolas" w:cs="Times New Roman"/>
+          <w:color w:val="82AAFF"/>
+          <w:sz w:val="21"/>
+          <w:szCs w:val="21"/>
+        </w:rPr>
+        <w:t>i</w:t>
+      </w:r>
+      <w:proofErr w:type="spellEnd"/>
+      <w:proofErr w:type="gramEnd"/>
+      <w:r>
+        <w:rPr>
+          <w:rFonts w:ascii="Consolas" w:eastAsia="Times New Roman" w:hAnsi="Consolas" w:cs="Times New Roman"/>
+          <w:color w:val="FF6BCB"/>
+          <w:sz w:val="21"/>
+          <w:szCs w:val="21"/>
+        </w:rPr>
+        <w:t>&lt;</w:t>
+      </w:r>
+      <w:proofErr w:type="spellStart"/>
+      <w:r>
+        <w:rPr>
+          <w:rFonts w:ascii="Consolas" w:eastAsia="Times New Roman" w:hAnsi="Consolas" w:cs="Times New Roman"/>
+          <w:i/>
+          <w:iCs/>
+          <w:color w:val="BD93F9"/>
+          <w:sz w:val="21"/>
+          <w:szCs w:val="21"/>
+        </w:rPr>
+        <w:t>this</w:t>
+      </w:r>
+      <w:r>
+        <w:rPr>
+          <w:rFonts w:ascii="Consolas" w:eastAsia="Times New Roman" w:hAnsi="Consolas" w:cs="Times New Roman"/>
+          <w:color w:val="F8F8F2"/>
+          <w:sz w:val="21"/>
+          <w:szCs w:val="21"/>
+        </w:rPr>
+        <w:t>.</w:t>
+      </w:r>
+      <w:r>
+        <w:rPr>
+          <w:rFonts w:ascii="Consolas" w:eastAsia="Times New Roman" w:hAnsi="Consolas" w:cs="Times New Roman"/>
+          <w:color w:val="82AAFF"/>
+          <w:sz w:val="21"/>
+          <w:szCs w:val="21"/>
+        </w:rPr>
+        <w:t>length</w:t>
+      </w:r>
+      <w:r>
+        <w:rPr>
+          <w:rFonts w:ascii="Consolas" w:eastAsia="Times New Roman" w:hAnsi="Consolas" w:cs="Times New Roman"/>
+          <w:color w:val="F8F8F2"/>
+          <w:sz w:val="21"/>
+          <w:szCs w:val="21"/>
+        </w:rPr>
+        <w:t>;</w:t>
+      </w:r>
+      <w:r>
+        <w:rPr>
+          <w:rFonts w:ascii="Consolas" w:eastAsia="Times New Roman" w:hAnsi="Consolas" w:cs="Times New Roman"/>
+          <w:color w:val="82AAFF"/>
+          <w:sz w:val="21"/>
+          <w:szCs w:val="21"/>
+        </w:rPr>
+        <w:t>i</w:t>
+      </w:r>
+      <w:proofErr w:type="spellEnd"/>
+      <w:r>
+        <w:rPr>
+          <w:rFonts w:ascii="Consolas" w:eastAsia="Times New Roman" w:hAnsi="Consolas" w:cs="Times New Roman"/>
+          <w:color w:val="FF6BCB"/>
+          <w:sz w:val="21"/>
+          <w:szCs w:val="21"/>
+        </w:rPr>
+        <w:t>++</w:t>
+      </w:r>
+      <w:r>
+        <w:rPr>
+          <w:rFonts w:ascii="Consolas" w:eastAsia="Times New Roman" w:hAnsi="Consolas" w:cs="Times New Roman"/>
+          <w:color w:val="F8F8F2"/>
+          <w:sz w:val="21"/>
+          <w:szCs w:val="21"/>
+        </w:rPr>
+        <w:t>) {</w:t>
+      </w:r>
+    </w:p>
+    <w:p>
+      <w:pPr>
+        <w:shd w:val="clear" w:color="auto" w:fill="191A2E"/>
+        <w:spacing w:after="0" w:line="450" w:lineRule="atLeast"/>
+        <w:rPr>
+          <w:rFonts w:ascii="Consolas" w:eastAsia="Times New Roman" w:hAnsi="Consolas" w:cs="Times New Roman"/>
+          <w:color w:val="F8F8F2"/>
+          <w:sz w:val="21"/>
+          <w:szCs w:val="21"/>
+        </w:rPr>
+      </w:pPr>
+      <w:r>
+        <w:rPr>
+          <w:rFonts w:ascii="Consolas" w:eastAsia="Times New Roman" w:hAnsi="Consolas" w:cs="Times New Roman"/>
+          <w:color w:val="F8F8F2"/>
+          <w:sz w:val="21"/>
+          <w:szCs w:val="21"/>
+        </w:rPr>
+        <w:t xml:space="preserve">        </w:t>
+      </w:r>
+      <w:r>
+        <w:rPr>
+          <w:rFonts w:ascii="Consolas" w:eastAsia="Times New Roman" w:hAnsi="Consolas" w:cs="Times New Roman"/>
+          <w:color w:val="9A86FD"/>
+          <w:sz w:val="21"/>
+          <w:szCs w:val="21"/>
+        </w:rPr>
+        <w:t>result</w:t>
+      </w:r>
+      <w:r>
+        <w:rPr>
+          <w:rFonts w:ascii="Consolas" w:eastAsia="Times New Roman" w:hAnsi="Consolas" w:cs="Times New Roman"/>
+          <w:color w:val="F8F8F2"/>
+          <w:sz w:val="21"/>
+          <w:szCs w:val="21"/>
+        </w:rPr>
+        <w:t xml:space="preserve"> </w:t>
+      </w:r>
+      <w:r>
+        <w:rPr>
+          <w:rFonts w:ascii="Consolas" w:eastAsia="Times New Roman" w:hAnsi="Consolas" w:cs="Times New Roman"/>
+          <w:color w:val="FF6BCB"/>
+          <w:sz w:val="21"/>
+          <w:szCs w:val="21"/>
+        </w:rPr>
+        <w:t>=</w:t>
+      </w:r>
+      <w:r>
+        <w:rPr>
+          <w:rFonts w:ascii="Consolas" w:eastAsia="Times New Roman" w:hAnsi="Consolas" w:cs="Times New Roman"/>
+          <w:color w:val="F8F8F2"/>
+          <w:sz w:val="21"/>
+          <w:szCs w:val="21"/>
+        </w:rPr>
+        <w:t xml:space="preserve"> </w:t>
+      </w:r>
+      <w:proofErr w:type="gramStart"/>
+      <w:r>
+        <w:rPr>
+          <w:rFonts w:ascii="Consolas" w:eastAsia="Times New Roman" w:hAnsi="Consolas" w:cs="Times New Roman"/>
+          <w:color w:val="20E3B2"/>
+          <w:sz w:val="21"/>
+          <w:szCs w:val="21"/>
+        </w:rPr>
+        <w:t>callback</w:t>
+      </w:r>
+      <w:r>
+        <w:rPr>
+          <w:rFonts w:ascii="Consolas" w:eastAsia="Times New Roman" w:hAnsi="Consolas" w:cs="Times New Roman"/>
+          <w:color w:val="F8F8F2"/>
+          <w:sz w:val="21"/>
+          <w:szCs w:val="21"/>
+        </w:rPr>
+        <w:t>(</w:t>
+      </w:r>
+      <w:proofErr w:type="gramEnd"/>
+      <w:r>
+        <w:rPr>
+          <w:rFonts w:ascii="Consolas" w:eastAsia="Times New Roman" w:hAnsi="Consolas" w:cs="Times New Roman"/>
+          <w:color w:val="9A86FD"/>
+          <w:sz w:val="21"/>
+          <w:szCs w:val="21"/>
+        </w:rPr>
+        <w:t>result</w:t>
+      </w:r>
+      <w:r>
+        <w:rPr>
+          <w:rFonts w:ascii="Consolas" w:eastAsia="Times New Roman" w:hAnsi="Consolas" w:cs="Times New Roman"/>
+          <w:color w:val="F8F8F2"/>
+          <w:sz w:val="21"/>
+          <w:szCs w:val="21"/>
+        </w:rPr>
+        <w:t xml:space="preserve">, </w:t>
+      </w:r>
+      <w:r>
+        <w:rPr>
+          <w:rFonts w:ascii="Consolas" w:eastAsia="Times New Roman" w:hAnsi="Consolas" w:cs="Times New Roman"/>
+          <w:i/>
+          <w:iCs/>
+          <w:color w:val="BD93F9"/>
+          <w:sz w:val="21"/>
+          <w:szCs w:val="21"/>
+        </w:rPr>
+        <w:t>this</w:t>
+      </w:r>
+      <w:r>
+        <w:rPr>
+          <w:rFonts w:ascii="Consolas" w:eastAsia="Times New Roman" w:hAnsi="Consolas" w:cs="Times New Roman"/>
+          <w:color w:val="F8F8F2"/>
+          <w:sz w:val="21"/>
+          <w:szCs w:val="21"/>
+        </w:rPr>
+        <w:t>[</w:t>
+      </w:r>
+      <w:proofErr w:type="spellStart"/>
+      <w:r>
+        <w:rPr>
+          <w:rFonts w:ascii="Consolas" w:eastAsia="Times New Roman" w:hAnsi="Consolas" w:cs="Times New Roman"/>
+          <w:color w:val="82AAFF"/>
+          <w:sz w:val="21"/>
+          <w:szCs w:val="21"/>
+        </w:rPr>
+        <w:t>i</w:t>
+      </w:r>
+      <w:proofErr w:type="spellEnd"/>
+      <w:r>
+        <w:rPr>
+          <w:rFonts w:ascii="Consolas" w:eastAsia="Times New Roman" w:hAnsi="Consolas" w:cs="Times New Roman"/>
+          <w:color w:val="F8F8F2"/>
+          <w:sz w:val="21"/>
+          <w:szCs w:val="21"/>
+        </w:rPr>
+        <w:t xml:space="preserve">], </w:t>
+      </w:r>
+      <w:proofErr w:type="spellStart"/>
+      <w:r>
+        <w:rPr>
+          <w:rFonts w:ascii="Consolas" w:eastAsia="Times New Roman" w:hAnsi="Consolas" w:cs="Times New Roman"/>
+          <w:color w:val="82AAFF"/>
+          <w:sz w:val="21"/>
+          <w:szCs w:val="21"/>
+        </w:rPr>
+        <w:t>i</w:t>
+      </w:r>
+      <w:proofErr w:type="spellEnd"/>
+      <w:r>
+        <w:rPr>
+          <w:rFonts w:ascii="Consolas" w:eastAsia="Times New Roman" w:hAnsi="Consolas" w:cs="Times New Roman"/>
+          <w:color w:val="F8F8F2"/>
+          <w:sz w:val="21"/>
+          <w:szCs w:val="21"/>
+        </w:rPr>
+        <w:t xml:space="preserve">, </w:t>
+      </w:r>
+      <w:r>
+        <w:rPr>
+          <w:rFonts w:ascii="Consolas" w:eastAsia="Times New Roman" w:hAnsi="Consolas" w:cs="Times New Roman"/>
+          <w:i/>
+          <w:iCs/>
+          <w:color w:val="BD93F9"/>
+          <w:sz w:val="21"/>
+          <w:szCs w:val="21"/>
+        </w:rPr>
+        <w:t>this</w:t>
+      </w:r>
+      <w:r>
+        <w:rPr>
+          <w:rFonts w:ascii="Consolas" w:eastAsia="Times New Roman" w:hAnsi="Consolas" w:cs="Times New Roman"/>
+          <w:color w:val="F8F8F2"/>
+          <w:sz w:val="21"/>
+          <w:szCs w:val="21"/>
+        </w:rPr>
+        <w:t>)</w:t>
+      </w:r>
+    </w:p>
+    <w:p>
+      <w:pPr>
+        <w:shd w:val="clear" w:color="auto" w:fill="191A2E"/>
+        <w:spacing w:after="0" w:line="450" w:lineRule="atLeast"/>
+        <w:rPr>
+          <w:rFonts w:ascii="Consolas" w:eastAsia="Times New Roman" w:hAnsi="Consolas" w:cs="Times New Roman"/>
+          <w:color w:val="F8F8F2"/>
+          <w:sz w:val="21"/>
+          <w:szCs w:val="21"/>
+        </w:rPr>
+      </w:pPr>
+      <w:r>
+        <w:rPr>
+          <w:rFonts w:ascii="Consolas" w:eastAsia="Times New Roman" w:hAnsi="Consolas" w:cs="Times New Roman"/>
+          <w:color w:val="F8F8F2"/>
+          <w:sz w:val="21"/>
+          <w:szCs w:val="21"/>
+        </w:rPr>
+        <w:t>    }</w:t>
+      </w:r>
+    </w:p>
+    <w:p>
+      <w:pPr>
+        <w:shd w:val="clear" w:color="auto" w:fill="191A2E"/>
+        <w:spacing w:after="0" w:line="450" w:lineRule="atLeast"/>
+        <w:rPr>
+          <w:rFonts w:ascii="Consolas" w:eastAsia="Times New Roman" w:hAnsi="Consolas" w:cs="Times New Roman"/>
+          <w:color w:val="F8F8F2"/>
+          <w:sz w:val="21"/>
+          <w:szCs w:val="21"/>
+        </w:rPr>
+      </w:pPr>
+      <w:r>
+        <w:rPr>
+          <w:rFonts w:ascii="Consolas" w:eastAsia="Times New Roman" w:hAnsi="Consolas" w:cs="Times New Roman"/>
+          <w:color w:val="F8F8F2"/>
+          <w:sz w:val="21"/>
+          <w:szCs w:val="21"/>
+        </w:rPr>
+        <w:t xml:space="preserve">    </w:t>
+      </w:r>
+      <w:r>
+        <w:rPr>
+          <w:rFonts w:ascii="Consolas" w:eastAsia="Times New Roman" w:hAnsi="Consolas" w:cs="Times New Roman"/>
+          <w:color w:val="FF6BCB"/>
+          <w:sz w:val="21"/>
+          <w:szCs w:val="21"/>
+        </w:rPr>
+        <w:t>return</w:t>
+      </w:r>
+      <w:r>
+        <w:rPr>
+          <w:rFonts w:ascii="Consolas" w:eastAsia="Times New Roman" w:hAnsi="Consolas" w:cs="Times New Roman"/>
+          <w:color w:val="F8F8F2"/>
+          <w:sz w:val="21"/>
+          <w:szCs w:val="21"/>
+        </w:rPr>
+        <w:t xml:space="preserve"> </w:t>
+      </w:r>
+      <w:r>
+        <w:rPr>
+          <w:rFonts w:ascii="Consolas" w:eastAsia="Times New Roman" w:hAnsi="Consolas" w:cs="Times New Roman"/>
+          <w:color w:val="9A86FD"/>
+          <w:sz w:val="21"/>
+          <w:szCs w:val="21"/>
+        </w:rPr>
+        <w:t>result</w:t>
+      </w:r>
+      <w:r>
+        <w:rPr>
+          <w:rFonts w:ascii="Consolas" w:eastAsia="Times New Roman" w:hAnsi="Consolas" w:cs="Times New Roman"/>
+          <w:color w:val="F8F8F2"/>
+          <w:sz w:val="21"/>
+          <w:szCs w:val="21"/>
+        </w:rPr>
+        <w:t>;</w:t>
+      </w:r>
+    </w:p>
+    <w:p>
+      <w:pPr>
+        <w:shd w:val="clear" w:color="auto" w:fill="191A2E"/>
+        <w:spacing w:after="0" w:line="450" w:lineRule="atLeast"/>
+        <w:rPr>
+          <w:rFonts w:ascii="Consolas" w:eastAsia="Times New Roman" w:hAnsi="Consolas" w:cs="Times New Roman"/>
+          <w:color w:val="F8F8F2"/>
+          <w:sz w:val="21"/>
+          <w:szCs w:val="21"/>
+        </w:rPr>
+      </w:pPr>
+      <w:r>
+        <w:rPr>
+          <w:rFonts w:ascii="Consolas" w:eastAsia="Times New Roman" w:hAnsi="Consolas" w:cs="Times New Roman"/>
+          <w:color w:val="F8F8F2"/>
+          <w:sz w:val="21"/>
+          <w:szCs w:val="21"/>
+        </w:rPr>
+        <w:t>}</w:t>
+      </w:r>
+    </w:p>
+    <w:p>
+      <w:pPr>
+        <w:shd w:val="clear" w:color="auto" w:fill="191A2E"/>
+        <w:spacing w:after="0" w:line="450" w:lineRule="atLeast"/>
+        <w:rPr>
+          <w:rFonts w:ascii="Consolas" w:eastAsia="Times New Roman" w:hAnsi="Consolas" w:cs="Times New Roman"/>
+          <w:color w:val="F8F8F2"/>
+          <w:sz w:val="21"/>
+          <w:szCs w:val="21"/>
+        </w:rPr>
+      </w:pPr>
+      <w:r>
+        <w:rPr>
+          <w:rFonts w:ascii="Consolas" w:eastAsia="Times New Roman" w:hAnsi="Consolas" w:cs="Times New Roman"/>
+          <w:color w:val="FF6BCB"/>
+          <w:sz w:val="21"/>
+          <w:szCs w:val="21"/>
+        </w:rPr>
+        <w:t>const</w:t>
+      </w:r>
+      <w:r>
+        <w:rPr>
+          <w:rFonts w:ascii="Consolas" w:eastAsia="Times New Roman" w:hAnsi="Consolas" w:cs="Times New Roman"/>
+          <w:color w:val="F8F8F2"/>
+          <w:sz w:val="21"/>
+          <w:szCs w:val="21"/>
+        </w:rPr>
+        <w:t xml:space="preserve"> </w:t>
+      </w:r>
+      <w:r>
+        <w:rPr>
+          <w:rFonts w:ascii="Consolas" w:eastAsia="Times New Roman" w:hAnsi="Consolas" w:cs="Times New Roman"/>
+          <w:color w:val="BD93F9"/>
+          <w:sz w:val="21"/>
+          <w:szCs w:val="21"/>
+        </w:rPr>
+        <w:t>numbers</w:t>
+      </w:r>
+      <w:r>
+        <w:rPr>
+          <w:rFonts w:ascii="Consolas" w:eastAsia="Times New Roman" w:hAnsi="Consolas" w:cs="Times New Roman"/>
+          <w:color w:val="F8F8F2"/>
+          <w:sz w:val="21"/>
+          <w:szCs w:val="21"/>
+        </w:rPr>
+        <w:t xml:space="preserve"> </w:t>
+      </w:r>
+      <w:r>
+        <w:rPr>
+          <w:rFonts w:ascii="Consolas" w:eastAsia="Times New Roman" w:hAnsi="Consolas" w:cs="Times New Roman"/>
+          <w:color w:val="FF6BCB"/>
+          <w:sz w:val="21"/>
+          <w:szCs w:val="21"/>
+        </w:rPr>
+        <w:t>=</w:t>
+      </w:r>
+      <w:r>
+        <w:rPr>
+          <w:rFonts w:ascii="Consolas" w:eastAsia="Times New Roman" w:hAnsi="Consolas" w:cs="Times New Roman"/>
+          <w:color w:val="F8F8F2"/>
+          <w:sz w:val="21"/>
+          <w:szCs w:val="21"/>
+        </w:rPr>
+        <w:t xml:space="preserve"> [</w:t>
+      </w:r>
+      <w:r>
+        <w:rPr>
+          <w:rFonts w:ascii="Consolas" w:eastAsia="Times New Roman" w:hAnsi="Consolas" w:cs="Times New Roman"/>
+          <w:color w:val="9A86FD"/>
+          <w:sz w:val="21"/>
+          <w:szCs w:val="21"/>
+        </w:rPr>
+        <w:t>1</w:t>
+      </w:r>
+      <w:r>
+        <w:rPr>
+          <w:rFonts w:ascii="Consolas" w:eastAsia="Times New Roman" w:hAnsi="Consolas" w:cs="Times New Roman"/>
+          <w:color w:val="F8F8F2"/>
+          <w:sz w:val="21"/>
+          <w:szCs w:val="21"/>
+        </w:rPr>
+        <w:t>,</w:t>
+      </w:r>
+      <w:r>
+        <w:rPr>
+          <w:rFonts w:ascii="Consolas" w:eastAsia="Times New Roman" w:hAnsi="Consolas" w:cs="Times New Roman"/>
+          <w:color w:val="9A86FD"/>
+          <w:sz w:val="21"/>
+          <w:szCs w:val="21"/>
+        </w:rPr>
+        <w:t>2</w:t>
+      </w:r>
+      <w:r>
+        <w:rPr>
+          <w:rFonts w:ascii="Consolas" w:eastAsia="Times New Roman" w:hAnsi="Consolas" w:cs="Times New Roman"/>
+          <w:color w:val="F8F8F2"/>
+          <w:sz w:val="21"/>
+          <w:szCs w:val="21"/>
+        </w:rPr>
+        <w:t>,</w:t>
+      </w:r>
+      <w:r>
+        <w:rPr>
+          <w:rFonts w:ascii="Consolas" w:eastAsia="Times New Roman" w:hAnsi="Consolas" w:cs="Times New Roman"/>
+          <w:color w:val="9A86FD"/>
+          <w:sz w:val="21"/>
+          <w:szCs w:val="21"/>
+        </w:rPr>
+        <w:t>3</w:t>
+      </w:r>
+      <w:r>
+        <w:rPr>
+          <w:rFonts w:ascii="Consolas" w:eastAsia="Times New Roman" w:hAnsi="Consolas" w:cs="Times New Roman"/>
+          <w:color w:val="F8F8F2"/>
+          <w:sz w:val="21"/>
+          <w:szCs w:val="21"/>
+        </w:rPr>
+        <w:t>,</w:t>
+      </w:r>
+      <w:r>
+        <w:rPr>
+          <w:rFonts w:ascii="Consolas" w:eastAsia="Times New Roman" w:hAnsi="Consolas" w:cs="Times New Roman"/>
+          <w:color w:val="9A86FD"/>
+          <w:sz w:val="21"/>
+          <w:szCs w:val="21"/>
+        </w:rPr>
+        <w:t>4</w:t>
+      </w:r>
+      <w:r>
+        <w:rPr>
+          <w:rFonts w:ascii="Consolas" w:eastAsia="Times New Roman" w:hAnsi="Consolas" w:cs="Times New Roman"/>
+          <w:color w:val="F8F8F2"/>
+          <w:sz w:val="21"/>
+          <w:szCs w:val="21"/>
+        </w:rPr>
+        <w:t>,</w:t>
+      </w:r>
+      <w:r>
+        <w:rPr>
+          <w:rFonts w:ascii="Consolas" w:eastAsia="Times New Roman" w:hAnsi="Consolas" w:cs="Times New Roman"/>
+          <w:color w:val="9A86FD"/>
+          <w:sz w:val="21"/>
+          <w:szCs w:val="21"/>
+        </w:rPr>
+        <w:t>5</w:t>
+      </w:r>
+      <w:r>
+        <w:rPr>
+          <w:rFonts w:ascii="Consolas" w:eastAsia="Times New Roman" w:hAnsi="Consolas" w:cs="Times New Roman"/>
+          <w:color w:val="F8F8F2"/>
+          <w:sz w:val="21"/>
+          <w:szCs w:val="21"/>
+        </w:rPr>
+        <w:t>];</w:t>
+      </w:r>
+    </w:p>
+    <w:p>
+      <w:pPr>
+        <w:shd w:val="clear" w:color="auto" w:fill="191A2E"/>
+        <w:spacing w:after="0" w:line="450" w:lineRule="atLeast"/>
+        <w:rPr>
+          <w:rFonts w:ascii="Consolas" w:eastAsia="Times New Roman" w:hAnsi="Consolas" w:cs="Times New Roman"/>
+          <w:color w:val="F8F8F2"/>
+          <w:sz w:val="21"/>
+          <w:szCs w:val="21"/>
+        </w:rPr>
+      </w:pPr>
+      <w:r>
+        <w:rPr>
+          <w:rFonts w:ascii="Consolas" w:eastAsia="Times New Roman" w:hAnsi="Consolas" w:cs="Times New Roman"/>
+          <w:color w:val="FF6BCB"/>
+          <w:sz w:val="21"/>
+          <w:szCs w:val="21"/>
+        </w:rPr>
+        <w:t>const</w:t>
+      </w:r>
+      <w:r>
+        <w:rPr>
+          <w:rFonts w:ascii="Consolas" w:eastAsia="Times New Roman" w:hAnsi="Consolas" w:cs="Times New Roman"/>
+          <w:color w:val="F8F8F2"/>
+          <w:sz w:val="21"/>
+          <w:szCs w:val="21"/>
+        </w:rPr>
+        <w:t xml:space="preserve"> </w:t>
+      </w:r>
+      <w:r>
+        <w:rPr>
+          <w:rFonts w:ascii="Consolas" w:eastAsia="Times New Roman" w:hAnsi="Consolas" w:cs="Times New Roman"/>
+          <w:color w:val="BD93F9"/>
+          <w:sz w:val="21"/>
+          <w:szCs w:val="21"/>
+        </w:rPr>
+        <w:t>Result</w:t>
+      </w:r>
+      <w:r>
+        <w:rPr>
+          <w:rFonts w:ascii="Consolas" w:eastAsia="Times New Roman" w:hAnsi="Consolas" w:cs="Times New Roman"/>
+          <w:color w:val="F8F8F2"/>
+          <w:sz w:val="21"/>
+          <w:szCs w:val="21"/>
+        </w:rPr>
+        <w:t xml:space="preserve"> </w:t>
+      </w:r>
+      <w:r>
+        <w:rPr>
+          <w:rFonts w:ascii="Consolas" w:eastAsia="Times New Roman" w:hAnsi="Consolas" w:cs="Times New Roman"/>
+          <w:color w:val="FF6BCB"/>
+          <w:sz w:val="21"/>
+          <w:szCs w:val="21"/>
+        </w:rPr>
+        <w:t>=</w:t>
+      </w:r>
+      <w:r>
+        <w:rPr>
+          <w:rFonts w:ascii="Consolas" w:eastAsia="Times New Roman" w:hAnsi="Consolas" w:cs="Times New Roman"/>
+          <w:color w:val="F8F8F2"/>
+          <w:sz w:val="21"/>
+          <w:szCs w:val="21"/>
+        </w:rPr>
+        <w:t xml:space="preserve"> </w:t>
+      </w:r>
+      <w:proofErr w:type="gramStart"/>
+      <w:r>
+        <w:rPr>
+          <w:rFonts w:ascii="Consolas" w:eastAsia="Times New Roman" w:hAnsi="Consolas" w:cs="Times New Roman"/>
+          <w:color w:val="BD93F9"/>
+          <w:sz w:val="21"/>
+          <w:szCs w:val="21"/>
+        </w:rPr>
+        <w:t>numbers</w:t>
+      </w:r>
+      <w:r>
+        <w:rPr>
+          <w:rFonts w:ascii="Consolas" w:eastAsia="Times New Roman" w:hAnsi="Consolas" w:cs="Times New Roman"/>
+          <w:color w:val="F8F8F2"/>
+          <w:sz w:val="21"/>
+          <w:szCs w:val="21"/>
+        </w:rPr>
+        <w:t>.</w:t>
+      </w:r>
+      <w:r>
+        <w:rPr>
+          <w:rFonts w:ascii="Consolas" w:eastAsia="Times New Roman" w:hAnsi="Consolas" w:cs="Times New Roman"/>
+          <w:color w:val="20E3B2"/>
+          <w:sz w:val="21"/>
+          <w:szCs w:val="21"/>
+        </w:rPr>
+        <w:t>reduce</w:t>
+      </w:r>
+      <w:proofErr w:type="gramEnd"/>
+      <w:r>
+        <w:rPr>
+          <w:rFonts w:ascii="Consolas" w:eastAsia="Times New Roman" w:hAnsi="Consolas" w:cs="Times New Roman"/>
+          <w:color w:val="20E3B2"/>
+          <w:sz w:val="21"/>
+          <w:szCs w:val="21"/>
+        </w:rPr>
+        <w:t>2</w:t>
+      </w:r>
+      <w:r>
+        <w:rPr>
+          <w:rFonts w:ascii="Consolas" w:eastAsia="Times New Roman" w:hAnsi="Consolas" w:cs="Times New Roman"/>
+          <w:color w:val="F8F8F2"/>
+          <w:sz w:val="21"/>
+          <w:szCs w:val="21"/>
+        </w:rPr>
+        <w:t>((</w:t>
+      </w:r>
+      <w:r>
+        <w:rPr>
+          <w:rFonts w:ascii="Consolas" w:eastAsia="Times New Roman" w:hAnsi="Consolas" w:cs="Times New Roman"/>
+          <w:color w:val="9A86FD"/>
+          <w:sz w:val="21"/>
+          <w:szCs w:val="21"/>
+        </w:rPr>
+        <w:t>total</w:t>
+      </w:r>
+      <w:r>
+        <w:rPr>
+          <w:rFonts w:ascii="Consolas" w:eastAsia="Times New Roman" w:hAnsi="Consolas" w:cs="Times New Roman"/>
+          <w:color w:val="F8F8F2"/>
+          <w:sz w:val="21"/>
+          <w:szCs w:val="21"/>
+        </w:rPr>
+        <w:t xml:space="preserve">, </w:t>
+      </w:r>
+      <w:r>
+        <w:rPr>
+          <w:rFonts w:ascii="Consolas" w:eastAsia="Times New Roman" w:hAnsi="Consolas" w:cs="Times New Roman"/>
+          <w:color w:val="9A86FD"/>
+          <w:sz w:val="21"/>
+          <w:szCs w:val="21"/>
+        </w:rPr>
+        <w:t>number</w:t>
+      </w:r>
+      <w:r>
+        <w:rPr>
+          <w:rFonts w:ascii="Consolas" w:eastAsia="Times New Roman" w:hAnsi="Consolas" w:cs="Times New Roman"/>
+          <w:color w:val="F8F8F2"/>
+          <w:sz w:val="21"/>
+          <w:szCs w:val="21"/>
+        </w:rPr>
+        <w:t xml:space="preserve">) </w:t>
+      </w:r>
+      <w:r>
+        <w:rPr>
+          <w:rFonts w:ascii="Consolas" w:eastAsia="Times New Roman" w:hAnsi="Consolas" w:cs="Times New Roman"/>
+          <w:color w:val="FF6BCB"/>
+          <w:sz w:val="21"/>
+          <w:szCs w:val="21"/>
+        </w:rPr>
+        <w:t>=&gt;</w:t>
+      </w:r>
+      <w:r>
+        <w:rPr>
+          <w:rFonts w:ascii="Consolas" w:eastAsia="Times New Roman" w:hAnsi="Consolas" w:cs="Times New Roman"/>
+          <w:color w:val="F8F8F2"/>
+          <w:sz w:val="21"/>
+          <w:szCs w:val="21"/>
+        </w:rPr>
+        <w:t xml:space="preserve"> {</w:t>
+      </w:r>
+    </w:p>
+    <w:p>
+      <w:pPr>
+        <w:shd w:val="clear" w:color="auto" w:fill="191A2E"/>
+        <w:spacing w:after="0" w:line="450" w:lineRule="atLeast"/>
+        <w:rPr>
+          <w:rFonts w:ascii="Consolas" w:eastAsia="Times New Roman" w:hAnsi="Consolas" w:cs="Times New Roman"/>
+          <w:color w:val="F8F8F2"/>
+          <w:sz w:val="21"/>
+          <w:szCs w:val="21"/>
+        </w:rPr>
+      </w:pPr>
+      <w:r>
+        <w:rPr>
+          <w:rFonts w:ascii="Consolas" w:eastAsia="Times New Roman" w:hAnsi="Consolas" w:cs="Times New Roman"/>
+          <w:color w:val="F8F8F2"/>
+          <w:sz w:val="21"/>
+          <w:szCs w:val="21"/>
+        </w:rPr>
+        <w:lastRenderedPageBreak/>
+        <w:t xml:space="preserve">    </w:t>
+      </w:r>
+      <w:r>
+        <w:rPr>
+          <w:rFonts w:ascii="Consolas" w:eastAsia="Times New Roman" w:hAnsi="Consolas" w:cs="Times New Roman"/>
+          <w:color w:val="FF6BCB"/>
+          <w:sz w:val="21"/>
+          <w:szCs w:val="21"/>
+        </w:rPr>
+        <w:t>return</w:t>
+      </w:r>
+      <w:r>
+        <w:rPr>
+          <w:rFonts w:ascii="Consolas" w:eastAsia="Times New Roman" w:hAnsi="Consolas" w:cs="Times New Roman"/>
+          <w:color w:val="F8F8F2"/>
+          <w:sz w:val="21"/>
+          <w:szCs w:val="21"/>
+        </w:rPr>
+        <w:t xml:space="preserve"> </w:t>
+      </w:r>
+      <w:r>
+        <w:rPr>
+          <w:rFonts w:ascii="Consolas" w:eastAsia="Times New Roman" w:hAnsi="Consolas" w:cs="Times New Roman"/>
+          <w:color w:val="9A86FD"/>
+          <w:sz w:val="21"/>
+          <w:szCs w:val="21"/>
+        </w:rPr>
+        <w:t>total</w:t>
+      </w:r>
+      <w:r>
+        <w:rPr>
+          <w:rFonts w:ascii="Consolas" w:eastAsia="Times New Roman" w:hAnsi="Consolas" w:cs="Times New Roman"/>
+          <w:color w:val="F8F8F2"/>
+          <w:sz w:val="21"/>
+          <w:szCs w:val="21"/>
+        </w:rPr>
+        <w:t xml:space="preserve"> </w:t>
+      </w:r>
+      <w:r>
+        <w:rPr>
+          <w:rFonts w:ascii="Consolas" w:eastAsia="Times New Roman" w:hAnsi="Consolas" w:cs="Times New Roman"/>
+          <w:color w:val="FF6BCB"/>
+          <w:sz w:val="21"/>
+          <w:szCs w:val="21"/>
+        </w:rPr>
+        <w:t>+</w:t>
+      </w:r>
+      <w:r>
+        <w:rPr>
+          <w:rFonts w:ascii="Consolas" w:eastAsia="Times New Roman" w:hAnsi="Consolas" w:cs="Times New Roman"/>
+          <w:color w:val="F8F8F2"/>
+          <w:sz w:val="21"/>
+          <w:szCs w:val="21"/>
+        </w:rPr>
+        <w:t xml:space="preserve"> </w:t>
+      </w:r>
+      <w:r>
+        <w:rPr>
+          <w:rFonts w:ascii="Consolas" w:eastAsia="Times New Roman" w:hAnsi="Consolas" w:cs="Times New Roman"/>
+          <w:color w:val="9A86FD"/>
+          <w:sz w:val="21"/>
+          <w:szCs w:val="21"/>
+        </w:rPr>
+        <w:t>number</w:t>
+      </w:r>
+    </w:p>
+    <w:p>
+      <w:pPr>
+        <w:shd w:val="clear" w:color="auto" w:fill="191A2E"/>
+        <w:spacing w:after="0" w:line="450" w:lineRule="atLeast"/>
+        <w:rPr>
+          <w:rFonts w:ascii="Consolas" w:eastAsia="Times New Roman" w:hAnsi="Consolas" w:cs="Times New Roman"/>
+          <w:color w:val="F8F8F2"/>
+          <w:sz w:val="21"/>
+          <w:szCs w:val="21"/>
+        </w:rPr>
+      </w:pPr>
+      <w:r>
+        <w:rPr>
+          <w:rFonts w:ascii="Consolas" w:eastAsia="Times New Roman" w:hAnsi="Consolas" w:cs="Times New Roman"/>
+          <w:color w:val="F8F8F2"/>
+          <w:sz w:val="21"/>
+          <w:szCs w:val="21"/>
+        </w:rPr>
+        <w:t xml:space="preserve">}, </w:t>
+      </w:r>
+      <w:r>
+        <w:rPr>
+          <w:rFonts w:ascii="Consolas" w:eastAsia="Times New Roman" w:hAnsi="Consolas" w:cs="Times New Roman"/>
+          <w:color w:val="9A86FD"/>
+          <w:sz w:val="21"/>
+          <w:szCs w:val="21"/>
+        </w:rPr>
+        <w:t>10</w:t>
+      </w:r>
+      <w:r>
+        <w:rPr>
+          <w:rFonts w:ascii="Consolas" w:eastAsia="Times New Roman" w:hAnsi="Consolas" w:cs="Times New Roman"/>
+          <w:color w:val="F8F8F2"/>
+          <w:sz w:val="21"/>
+          <w:szCs w:val="21"/>
+        </w:rPr>
+        <w:t>)</w:t>
+      </w:r>
+    </w:p>
+    <w:p>
+      <w:pPr>
+        <w:shd w:val="clear" w:color="auto" w:fill="191A2E"/>
+        <w:spacing w:after="0" w:line="450" w:lineRule="atLeast"/>
+        <w:rPr>
+          <w:rFonts w:ascii="Consolas" w:eastAsia="Times New Roman" w:hAnsi="Consolas" w:cs="Times New Roman"/>
+          <w:color w:val="F8F8F2"/>
+          <w:sz w:val="21"/>
+          <w:szCs w:val="21"/>
+        </w:rPr>
+      </w:pPr>
+      <w:proofErr w:type="gramStart"/>
+      <w:r>
+        <w:rPr>
+          <w:rFonts w:ascii="Consolas" w:eastAsia="Times New Roman" w:hAnsi="Consolas" w:cs="Times New Roman"/>
+          <w:color w:val="9A86FD"/>
+          <w:sz w:val="21"/>
+          <w:szCs w:val="21"/>
+        </w:rPr>
+        <w:t>console</w:t>
+      </w:r>
+      <w:r>
+        <w:rPr>
+          <w:rFonts w:ascii="Consolas" w:eastAsia="Times New Roman" w:hAnsi="Consolas" w:cs="Times New Roman"/>
+          <w:color w:val="F8F8F2"/>
+          <w:sz w:val="21"/>
+          <w:szCs w:val="21"/>
+        </w:rPr>
+        <w:t>.</w:t>
+      </w:r>
+      <w:r>
+        <w:rPr>
+          <w:rFonts w:ascii="Consolas" w:eastAsia="Times New Roman" w:hAnsi="Consolas" w:cs="Times New Roman"/>
+          <w:color w:val="20E3B2"/>
+          <w:sz w:val="21"/>
+          <w:szCs w:val="21"/>
+        </w:rPr>
+        <w:t>log</w:t>
+      </w:r>
+      <w:r>
+        <w:rPr>
+          <w:rFonts w:ascii="Consolas" w:eastAsia="Times New Roman" w:hAnsi="Consolas" w:cs="Times New Roman"/>
+          <w:color w:val="F8F8F2"/>
+          <w:sz w:val="21"/>
+          <w:szCs w:val="21"/>
+        </w:rPr>
+        <w:t>(</w:t>
+      </w:r>
+      <w:proofErr w:type="gramEnd"/>
+      <w:r>
+        <w:rPr>
+          <w:rFonts w:ascii="Consolas" w:eastAsia="Times New Roman" w:hAnsi="Consolas" w:cs="Times New Roman"/>
+          <w:color w:val="BD93F9"/>
+          <w:sz w:val="21"/>
+          <w:szCs w:val="21"/>
+        </w:rPr>
+        <w:t>Result</w:t>
+      </w:r>
+      <w:r>
+        <w:rPr>
+          <w:rFonts w:ascii="Consolas" w:eastAsia="Times New Roman" w:hAnsi="Consolas" w:cs="Times New Roman"/>
+          <w:color w:val="F8F8F2"/>
+          <w:sz w:val="21"/>
+          <w:szCs w:val="21"/>
+        </w:rPr>
+        <w:t>);</w:t>
       </w:r>
     </w:p>
     <w:p>

</xml_diff>